<commit_message>
editing "Cahier de Charge"
</commit_message>
<xml_diff>
--- a/Online-Booking-Service/Conception/Cahier des Charges/Cahier des Charges.docx
+++ b/Online-Booking-Service/Conception/Cahier des Charges/Cahier des Charges.docx
@@ -50,6 +50,7 @@
     </w:p>
     <w:p>
       <w:pPr>
+        <w:jc w:val="both"/>
         <w:rPr>
           <w:rFonts w:asciiTheme="majorBidi" w:hAnsiTheme="majorBidi" w:cstheme="majorBidi"/>
           <w:sz w:val="24"/>
@@ -73,7 +74,61 @@
           <w:sz w:val="24"/>
           <w:szCs w:val="24"/>
         </w:rPr>
-        <w:t>Ce projet vise à créer une plateforme de réservation de services en ligne en utilisant Spring Boot pour le back-end et React pour le front-end. Il fournira aux utilisateurs une expérience conviviale pour rechercher, réserver et gérer divers services.</w:t>
+        <w:t xml:space="preserve">Ce projet vise à créer une plateforme de réservation de services en ligne en utilisant Spring Boot pour le </w:t>
+      </w:r>
+      <w:proofErr w:type="spellStart"/>
+      <w:r>
+        <w:rPr>
+          <w:rFonts w:asciiTheme="majorBidi" w:hAnsiTheme="majorBidi" w:cstheme="majorBidi"/>
+          <w:sz w:val="24"/>
+          <w:szCs w:val="24"/>
+        </w:rPr>
+        <w:t>back-end</w:t>
+      </w:r>
+      <w:proofErr w:type="spellEnd"/>
+      <w:r>
+        <w:rPr>
+          <w:rFonts w:asciiTheme="majorBidi" w:hAnsiTheme="majorBidi" w:cstheme="majorBidi"/>
+          <w:sz w:val="24"/>
+          <w:szCs w:val="24"/>
+        </w:rPr>
+        <w:t xml:space="preserve"> et </w:t>
+      </w:r>
+      <w:proofErr w:type="spellStart"/>
+      <w:r>
+        <w:rPr>
+          <w:rFonts w:asciiTheme="majorBidi" w:hAnsiTheme="majorBidi" w:cstheme="majorBidi"/>
+          <w:sz w:val="24"/>
+          <w:szCs w:val="24"/>
+        </w:rPr>
+        <w:t>React</w:t>
+      </w:r>
+      <w:proofErr w:type="spellEnd"/>
+      <w:r>
+        <w:rPr>
+          <w:rFonts w:asciiTheme="majorBidi" w:hAnsiTheme="majorBidi" w:cstheme="majorBidi"/>
+          <w:sz w:val="24"/>
+          <w:szCs w:val="24"/>
+        </w:rPr>
+        <w:t xml:space="preserve"> pour le </w:t>
+      </w:r>
+      <w:proofErr w:type="spellStart"/>
+      <w:r>
+        <w:rPr>
+          <w:rFonts w:asciiTheme="majorBidi" w:hAnsiTheme="majorBidi" w:cstheme="majorBidi"/>
+          <w:sz w:val="24"/>
+          <w:szCs w:val="24"/>
+        </w:rPr>
+        <w:t>front-end</w:t>
+      </w:r>
+      <w:proofErr w:type="spellEnd"/>
+      <w:r>
+        <w:rPr>
+          <w:rFonts w:asciiTheme="majorBidi" w:hAnsiTheme="majorBidi" w:cstheme="majorBidi"/>
+          <w:sz w:val="24"/>
+          <w:szCs w:val="24"/>
+        </w:rPr>
+        <w:t>. Il fournira aux utilisateurs une expérience conviviale pour rechercher, réserver et gérer divers services.</w:t>
       </w:r>
     </w:p>
     <w:p>
@@ -133,7 +188,61 @@
           <w:sz w:val="24"/>
           <w:szCs w:val="24"/>
         </w:rPr>
-        <w:t>L'architecture reposera sur une API RESTful développée avec Spring Boot pour le back-end, garantissant une communication fluide avec le front-end React. La sécurité sera assurée par JWT.</w:t>
+        <w:t xml:space="preserve">L'architecture reposera sur une API RESTful développée avec Spring Boot pour le </w:t>
+      </w:r>
+      <w:proofErr w:type="spellStart"/>
+      <w:r>
+        <w:rPr>
+          <w:rFonts w:asciiTheme="majorBidi" w:hAnsiTheme="majorBidi" w:cstheme="majorBidi"/>
+          <w:sz w:val="24"/>
+          <w:szCs w:val="24"/>
+        </w:rPr>
+        <w:t>back-end</w:t>
+      </w:r>
+      <w:proofErr w:type="spellEnd"/>
+      <w:r>
+        <w:rPr>
+          <w:rFonts w:asciiTheme="majorBidi" w:hAnsiTheme="majorBidi" w:cstheme="majorBidi"/>
+          <w:sz w:val="24"/>
+          <w:szCs w:val="24"/>
+        </w:rPr>
+        <w:t xml:space="preserve">, garantissant une communication fluide avec le </w:t>
+      </w:r>
+      <w:proofErr w:type="spellStart"/>
+      <w:r>
+        <w:rPr>
+          <w:rFonts w:asciiTheme="majorBidi" w:hAnsiTheme="majorBidi" w:cstheme="majorBidi"/>
+          <w:sz w:val="24"/>
+          <w:szCs w:val="24"/>
+        </w:rPr>
+        <w:t>front-end</w:t>
+      </w:r>
+      <w:proofErr w:type="spellEnd"/>
+      <w:r>
+        <w:rPr>
+          <w:rFonts w:asciiTheme="majorBidi" w:hAnsiTheme="majorBidi" w:cstheme="majorBidi"/>
+          <w:sz w:val="24"/>
+          <w:szCs w:val="24"/>
+        </w:rPr>
+        <w:t xml:space="preserve"> </w:t>
+      </w:r>
+      <w:proofErr w:type="spellStart"/>
+      <w:r>
+        <w:rPr>
+          <w:rFonts w:asciiTheme="majorBidi" w:hAnsiTheme="majorBidi" w:cstheme="majorBidi"/>
+          <w:sz w:val="24"/>
+          <w:szCs w:val="24"/>
+        </w:rPr>
+        <w:t>React</w:t>
+      </w:r>
+      <w:proofErr w:type="spellEnd"/>
+      <w:r>
+        <w:rPr>
+          <w:rFonts w:asciiTheme="majorBidi" w:hAnsiTheme="majorBidi" w:cstheme="majorBidi"/>
+          <w:sz w:val="24"/>
+          <w:szCs w:val="24"/>
+        </w:rPr>
+        <w:t>. La sécurité sera assurée par JWT.</w:t>
       </w:r>
     </w:p>
     <w:p>
@@ -163,7 +272,43 @@
           <w:sz w:val="24"/>
           <w:szCs w:val="24"/>
         </w:rPr>
-        <w:t>La conception de l'interface utilisateur sera attrayante et réactive, développée en utilisant React et des composants de bibliothèques telles que Material-UI.</w:t>
+        <w:t xml:space="preserve">La conception de l'interface utilisateur sera attrayante et réactive, développée en utilisant </w:t>
+      </w:r>
+      <w:proofErr w:type="spellStart"/>
+      <w:r>
+        <w:rPr>
+          <w:rFonts w:asciiTheme="majorBidi" w:hAnsiTheme="majorBidi" w:cstheme="majorBidi"/>
+          <w:sz w:val="24"/>
+          <w:szCs w:val="24"/>
+        </w:rPr>
+        <w:t>React</w:t>
+      </w:r>
+      <w:proofErr w:type="spellEnd"/>
+      <w:r>
+        <w:rPr>
+          <w:rFonts w:asciiTheme="majorBidi" w:hAnsiTheme="majorBidi" w:cstheme="majorBidi"/>
+          <w:sz w:val="24"/>
+          <w:szCs w:val="24"/>
+        </w:rPr>
+        <w:t xml:space="preserve"> et des composants de bibliothèques telles que </w:t>
+      </w:r>
+      <w:proofErr w:type="spellStart"/>
+      <w:r>
+        <w:rPr>
+          <w:rFonts w:asciiTheme="majorBidi" w:hAnsiTheme="majorBidi" w:cstheme="majorBidi"/>
+          <w:sz w:val="24"/>
+          <w:szCs w:val="24"/>
+        </w:rPr>
+        <w:t>Material</w:t>
+      </w:r>
+      <w:proofErr w:type="spellEnd"/>
+      <w:r>
+        <w:rPr>
+          <w:rFonts w:asciiTheme="majorBidi" w:hAnsiTheme="majorBidi" w:cstheme="majorBidi"/>
+          <w:sz w:val="24"/>
+          <w:szCs w:val="24"/>
+        </w:rPr>
+        <w:t>-UI.</w:t>
       </w:r>
     </w:p>
     <w:p>
@@ -258,20 +403,35 @@
         <w:rPr>
           <w:rFonts w:asciiTheme="majorBidi" w:hAnsiTheme="majorBidi" w:cstheme="majorBidi"/>
         </w:rPr>
-        <w:t>Mon projet académique, axé sur la réservation de services en ligne, repose sur une architecture comprenant Spring Boot pour le backend, React pour l'interface web et Java avec Android Studio pour l'application mobile. Afin de garantir la sécurité des données, j'utiliserai JWT (JSON Web Tokens).</w:t>
-      </w:r>
-    </w:p>
-    <w:p>
-      <w:pPr>
-        <w:rPr>
-          <w:rFonts w:asciiTheme="majorBidi" w:hAnsiTheme="majorBidi" w:cstheme="majorBidi"/>
-        </w:rPr>
-      </w:pPr>
-      <w:r>
-        <w:rPr>
-          <w:rFonts w:asciiTheme="majorBidi" w:hAnsiTheme="majorBidi" w:cstheme="majorBidi"/>
-        </w:rPr>
-        <w:t>Tout comme le master en Bio-informatique Moléculaire Méthodes et Analyses (BMMA) de l'université Lyon 1, la réalisation de ce projet nécessite un suivi attentif des utilisateurs afin de pouvoir améliorer continuellement le service offert, adapter l'interface utilisateur et développer un réseau d'utilisateurs fidèles.</w:t>
+        <w:t xml:space="preserve">Mon projet académique, axé sur la réservation de services en ligne, repose sur une architecture comprenant Spring Boot pour le backend, </w:t>
+      </w:r>
+      <w:proofErr w:type="spellStart"/>
+      <w:r>
+        <w:rPr>
+          <w:rFonts w:asciiTheme="majorBidi" w:hAnsiTheme="majorBidi" w:cstheme="majorBidi"/>
+        </w:rPr>
+        <w:t>React</w:t>
+      </w:r>
+      <w:proofErr w:type="spellEnd"/>
+      <w:r>
+        <w:rPr>
+          <w:rFonts w:asciiTheme="majorBidi" w:hAnsiTheme="majorBidi" w:cstheme="majorBidi"/>
+        </w:rPr>
+        <w:t xml:space="preserve"> pour l'interface web et Java avec Android Studio pour l'application mobile. Afin de garantir la sécurité des données, j'utiliserai JWT (JSON Web </w:t>
+      </w:r>
+      <w:proofErr w:type="spellStart"/>
+      <w:r>
+        <w:rPr>
+          <w:rFonts w:asciiTheme="majorBidi" w:hAnsiTheme="majorBidi" w:cstheme="majorBidi"/>
+        </w:rPr>
+        <w:t>Tokens</w:t>
+      </w:r>
+      <w:proofErr w:type="spellEnd"/>
+      <w:r>
+        <w:rPr>
+          <w:rFonts w:asciiTheme="majorBidi" w:hAnsiTheme="majorBidi" w:cstheme="majorBidi"/>
+        </w:rPr>
+        <w:t>).</w:t>
       </w:r>
     </w:p>
     <w:p>
@@ -293,19 +453,20 @@
           <w:rFonts w:asciiTheme="majorBidi" w:hAnsiTheme="majorBidi" w:cstheme="majorBidi"/>
         </w:rPr>
       </w:pPr>
-      <w:r>
-        <w:rPr>
-          <w:rFonts w:asciiTheme="majorBidi" w:hAnsiTheme="majorBidi" w:cstheme="majorBidi"/>
-        </w:rPr>
-        <w:t xml:space="preserve">Parallèlement, je m'inspire des études régulières réalisées par le ministère de l'enseignement supérieur, où des données statistiques sont collectées sur le devenir des étudiants. De manière similaire, je </w:t>
-      </w:r>
-      <w:r>
-        <w:rPr>
-          <w:rFonts w:asciiTheme="majorBidi" w:hAnsiTheme="majorBidi" w:cstheme="majorBidi"/>
-        </w:rPr>
-        <w:lastRenderedPageBreak/>
-        <w:t>collecterai des données pertinentes sur l'utilisation de mon application, permettant ainsi d'évaluer son impact et d'identifier les axes d'amélioration.</w:t>
-      </w:r>
+    </w:p>
+    <w:p>
+      <w:pPr>
+        <w:rPr>
+          <w:rFonts w:asciiTheme="majorBidi" w:hAnsiTheme="majorBidi" w:cstheme="majorBidi"/>
+        </w:rPr>
+      </w:pPr>
+    </w:p>
+    <w:p>
+      <w:pPr>
+        <w:rPr>
+          <w:rFonts w:asciiTheme="majorBidi" w:hAnsiTheme="majorBidi" w:cstheme="majorBidi"/>
+        </w:rPr>
+      </w:pPr>
     </w:p>
     <w:p>
       <w:pPr>
@@ -329,6 +490,7 @@
         <w:rPr>
           <w:rFonts w:asciiTheme="majorBidi" w:hAnsiTheme="majorBidi"/>
         </w:rPr>
+        <w:lastRenderedPageBreak/>
         <w:t>Objectifs</w:t>
       </w:r>
     </w:p>
@@ -485,29 +647,6 @@
           <w:szCs w:val="24"/>
         </w:rPr>
       </w:pPr>
-    </w:p>
-    <w:p>
-      <w:pPr>
-        <w:pStyle w:val="Paragraphedeliste"/>
-        <w:numPr>
-          <w:ilvl w:val="0"/>
-          <w:numId w:val="5"/>
-        </w:numPr>
-        <w:jc w:val="both"/>
-        <w:rPr>
-          <w:rFonts w:asciiTheme="majorBidi" w:hAnsiTheme="majorBidi" w:cstheme="majorBidi"/>
-          <w:sz w:val="24"/>
-          <w:szCs w:val="24"/>
-        </w:rPr>
-      </w:pPr>
-      <w:r>
-        <w:rPr>
-          <w:rFonts w:asciiTheme="majorBidi" w:hAnsiTheme="majorBidi" w:cstheme="majorBidi"/>
-          <w:sz w:val="24"/>
-          <w:szCs w:val="24"/>
-        </w:rPr>
-        <w:t>Accroissement du chiffre d'affaires : En augmentant le volume des réservations et en favorisant des transactions réussies, le projet devrait contribuer à une augmentation significative du chiffre d'affaires généré par la plateforme.</w:t>
-      </w:r>
     </w:p>
     <w:p>
       <w:pPr>
@@ -755,7 +894,6 @@
         <w:rPr>
           <w:rFonts w:asciiTheme="majorBidi" w:hAnsiTheme="majorBidi" w:cstheme="majorBidi"/>
         </w:rPr>
-        <w:lastRenderedPageBreak/>
         <w:t>Compatibilité :</w:t>
       </w:r>
     </w:p>
@@ -807,534 +945,6 @@
           <w:rFonts w:asciiTheme="majorBidi" w:hAnsiTheme="majorBidi" w:cstheme="majorBidi"/>
         </w:rPr>
         <w:t>Le système doit être compatible avec les appareils mobiles courants (iOS, Android).</w:t>
-      </w:r>
-      <w:r>
-        <w:rPr>
-          <w:rFonts w:asciiTheme="majorBidi" w:hAnsiTheme="majorBidi" w:cstheme="majorBidi"/>
-        </w:rPr>
-        <w:br/>
-      </w:r>
-    </w:p>
-    <w:p>
-      <w:pPr>
-        <w:pStyle w:val="Paragraphedeliste"/>
-        <w:numPr>
-          <w:ilvl w:val="0"/>
-          <w:numId w:val="9"/>
-        </w:numPr>
-        <w:spacing w:after="0"/>
-        <w:jc w:val="both"/>
-        <w:rPr>
-          <w:rFonts w:asciiTheme="majorBidi" w:hAnsiTheme="majorBidi" w:cstheme="majorBidi"/>
-        </w:rPr>
-      </w:pPr>
-      <w:r>
-        <w:rPr>
-          <w:rFonts w:asciiTheme="majorBidi" w:hAnsiTheme="majorBidi" w:cstheme="majorBidi"/>
-        </w:rPr>
-        <w:t>Sécurité :</w:t>
-      </w:r>
-    </w:p>
-    <w:p>
-      <w:pPr>
-        <w:spacing w:after="0"/>
-        <w:ind w:left="905"/>
-        <w:jc w:val="both"/>
-        <w:rPr>
-          <w:rFonts w:asciiTheme="majorBidi" w:hAnsiTheme="majorBidi" w:cstheme="majorBidi"/>
-        </w:rPr>
-      </w:pPr>
-    </w:p>
-    <w:p>
-      <w:pPr>
-        <w:pStyle w:val="Paragraphedeliste"/>
-        <w:numPr>
-          <w:ilvl w:val="0"/>
-          <w:numId w:val="10"/>
-        </w:numPr>
-        <w:spacing w:after="0"/>
-        <w:jc w:val="both"/>
-        <w:rPr>
-          <w:rFonts w:asciiTheme="majorBidi" w:hAnsiTheme="majorBidi" w:cstheme="majorBidi"/>
-        </w:rPr>
-      </w:pPr>
-      <w:r>
-        <w:rPr>
-          <w:rFonts w:asciiTheme="majorBidi" w:hAnsiTheme="majorBidi" w:cstheme="majorBidi"/>
-        </w:rPr>
-        <w:t>Le système doit protéger les données personnelles des utilisateurs conformément aux réglementations en vigueur (GDPR, CCPA, etc.).</w:t>
-      </w:r>
-    </w:p>
-    <w:p>
-      <w:pPr>
-        <w:pStyle w:val="Paragraphedeliste"/>
-        <w:numPr>
-          <w:ilvl w:val="0"/>
-          <w:numId w:val="10"/>
-        </w:numPr>
-        <w:spacing w:after="0"/>
-        <w:jc w:val="both"/>
-        <w:rPr>
-          <w:rFonts w:asciiTheme="majorBidi" w:hAnsiTheme="majorBidi" w:cstheme="majorBidi"/>
-        </w:rPr>
-      </w:pPr>
-      <w:r>
-        <w:rPr>
-          <w:rFonts w:asciiTheme="majorBidi" w:hAnsiTheme="majorBidi" w:cstheme="majorBidi"/>
-        </w:rPr>
-        <w:t>Les transactions financières doivent être sécurisées en utilisant des protocoles de cryptage appropriés.</w:t>
-      </w:r>
-      <w:r>
-        <w:rPr>
-          <w:rFonts w:asciiTheme="majorBidi" w:hAnsiTheme="majorBidi" w:cstheme="majorBidi"/>
-        </w:rPr>
-        <w:br/>
-      </w:r>
-    </w:p>
-    <w:p>
-      <w:pPr>
-        <w:pStyle w:val="Paragraphedeliste"/>
-        <w:numPr>
-          <w:ilvl w:val="0"/>
-          <w:numId w:val="9"/>
-        </w:numPr>
-        <w:spacing w:after="0"/>
-        <w:jc w:val="both"/>
-        <w:rPr>
-          <w:rFonts w:asciiTheme="majorBidi" w:hAnsiTheme="majorBidi" w:cstheme="majorBidi"/>
-        </w:rPr>
-      </w:pPr>
-      <w:r>
-        <w:rPr>
-          <w:rFonts w:asciiTheme="majorBidi" w:hAnsiTheme="majorBidi" w:cstheme="majorBidi"/>
-        </w:rPr>
-        <w:t>Convivialité :</w:t>
-      </w:r>
-    </w:p>
-    <w:p>
-      <w:pPr>
-        <w:spacing w:after="0"/>
-        <w:ind w:left="905"/>
-        <w:jc w:val="both"/>
-        <w:rPr>
-          <w:rFonts w:asciiTheme="majorBidi" w:hAnsiTheme="majorBidi" w:cstheme="majorBidi"/>
-        </w:rPr>
-      </w:pPr>
-    </w:p>
-    <w:p>
-      <w:pPr>
-        <w:pStyle w:val="Paragraphedeliste"/>
-        <w:numPr>
-          <w:ilvl w:val="0"/>
-          <w:numId w:val="10"/>
-        </w:numPr>
-        <w:spacing w:after="0"/>
-        <w:jc w:val="both"/>
-        <w:rPr>
-          <w:rFonts w:asciiTheme="majorBidi" w:hAnsiTheme="majorBidi" w:cstheme="majorBidi"/>
-        </w:rPr>
-      </w:pPr>
-      <w:r>
-        <w:rPr>
-          <w:rFonts w:asciiTheme="majorBidi" w:hAnsiTheme="majorBidi" w:cstheme="majorBidi"/>
-        </w:rPr>
-        <w:t>L'interface utilisateur doit être intuitive et facile à naviguer.</w:t>
-      </w:r>
-    </w:p>
-    <w:p>
-      <w:pPr>
-        <w:pStyle w:val="Paragraphedeliste"/>
-        <w:numPr>
-          <w:ilvl w:val="0"/>
-          <w:numId w:val="10"/>
-        </w:numPr>
-        <w:spacing w:after="0"/>
-        <w:jc w:val="both"/>
-        <w:rPr>
-          <w:rFonts w:asciiTheme="majorBidi" w:hAnsiTheme="majorBidi" w:cstheme="majorBidi"/>
-        </w:rPr>
-      </w:pPr>
-      <w:r>
-        <w:rPr>
-          <w:rFonts w:asciiTheme="majorBidi" w:hAnsiTheme="majorBidi" w:cstheme="majorBidi"/>
-        </w:rPr>
-        <w:t>Les messages d'erreur doivent être clairs et informatifs pour guider les utilisateurs en cas</w:t>
-      </w:r>
-      <w:r>
-        <w:rPr>
-          <w:rFonts w:asciiTheme="majorBidi" w:hAnsiTheme="majorBidi" w:cstheme="majorBidi"/>
-        </w:rPr>
-        <w:t xml:space="preserve"> </w:t>
-      </w:r>
-      <w:r>
-        <w:rPr>
-          <w:rFonts w:asciiTheme="majorBidi" w:hAnsiTheme="majorBidi" w:cstheme="majorBidi"/>
-        </w:rPr>
-        <w:t>de</w:t>
-      </w:r>
-      <w:r>
-        <w:rPr>
-          <w:rFonts w:asciiTheme="majorBidi" w:hAnsiTheme="majorBidi" w:cstheme="majorBidi"/>
-        </w:rPr>
-        <w:t xml:space="preserve"> </w:t>
-      </w:r>
-      <w:r>
-        <w:rPr>
-          <w:rFonts w:asciiTheme="majorBidi" w:hAnsiTheme="majorBidi" w:cstheme="majorBidi"/>
-        </w:rPr>
-        <w:t>problème.</w:t>
-      </w:r>
-      <w:r>
-        <w:rPr>
-          <w:rFonts w:asciiTheme="majorBidi" w:hAnsiTheme="majorBidi" w:cstheme="majorBidi"/>
-        </w:rPr>
-        <w:br/>
-      </w:r>
-    </w:p>
-    <w:p>
-      <w:pPr>
-        <w:pStyle w:val="Paragraphedeliste"/>
-        <w:numPr>
-          <w:ilvl w:val="0"/>
-          <w:numId w:val="9"/>
-        </w:numPr>
-        <w:spacing w:after="0"/>
-        <w:jc w:val="both"/>
-        <w:rPr>
-          <w:rFonts w:asciiTheme="majorBidi" w:hAnsiTheme="majorBidi" w:cstheme="majorBidi"/>
-        </w:rPr>
-      </w:pPr>
-      <w:r>
-        <w:rPr>
-          <w:rFonts w:asciiTheme="majorBidi" w:hAnsiTheme="majorBidi" w:cstheme="majorBidi"/>
-        </w:rPr>
-        <w:t>Évolutivité :</w:t>
-      </w:r>
-    </w:p>
-    <w:p>
-      <w:pPr>
-        <w:spacing w:after="0"/>
-        <w:ind w:left="905"/>
-        <w:jc w:val="both"/>
-        <w:rPr>
-          <w:rFonts w:asciiTheme="majorBidi" w:hAnsiTheme="majorBidi" w:cstheme="majorBidi"/>
-        </w:rPr>
-      </w:pPr>
-    </w:p>
-    <w:p>
-      <w:pPr>
-        <w:pStyle w:val="Paragraphedeliste"/>
-        <w:numPr>
-          <w:ilvl w:val="0"/>
-          <w:numId w:val="10"/>
-        </w:numPr>
-        <w:spacing w:after="0"/>
-        <w:jc w:val="both"/>
-        <w:rPr>
-          <w:rFonts w:asciiTheme="majorBidi" w:hAnsiTheme="majorBidi" w:cstheme="majorBidi"/>
-        </w:rPr>
-      </w:pPr>
-      <w:r>
-        <w:rPr>
-          <w:rFonts w:asciiTheme="majorBidi" w:hAnsiTheme="majorBidi" w:cstheme="majorBidi"/>
-        </w:rPr>
-        <w:t>Le système doit être conçu de manière à pouvoir ajouter facilement de nouvelles fonctionnalités à l'avenir.</w:t>
-      </w:r>
-    </w:p>
-    <w:p>
-      <w:pPr>
-        <w:pStyle w:val="Paragraphedeliste"/>
-        <w:numPr>
-          <w:ilvl w:val="0"/>
-          <w:numId w:val="10"/>
-        </w:numPr>
-        <w:spacing w:after="0"/>
-        <w:jc w:val="both"/>
-        <w:rPr>
-          <w:rFonts w:asciiTheme="majorBidi" w:hAnsiTheme="majorBidi" w:cstheme="majorBidi"/>
-        </w:rPr>
-      </w:pPr>
-      <w:r>
-        <w:rPr>
-          <w:rFonts w:asciiTheme="majorBidi" w:hAnsiTheme="majorBidi" w:cstheme="majorBidi"/>
-        </w:rPr>
-        <w:t>Il doit être capable de gérer une augmentation du nombre d'utilisateurs sans</w:t>
-      </w:r>
-    </w:p>
-    <w:p>
-      <w:pPr>
-        <w:pStyle w:val="Titre3"/>
-        <w:numPr>
-          <w:ilvl w:val="2"/>
-          <w:numId w:val="12"/>
-        </w:numPr>
-        <w:rPr>
-          <w:rFonts w:asciiTheme="majorBidi" w:hAnsiTheme="majorBidi"/>
-        </w:rPr>
-      </w:pPr>
-      <w:r>
-        <w:rPr>
-          <w:rFonts w:asciiTheme="majorBidi" w:hAnsiTheme="majorBidi"/>
-        </w:rPr>
-        <w:t>Procédure de validation :</w:t>
-      </w:r>
-    </w:p>
-    <w:p/>
-    <w:p>
-      <w:pPr>
-        <w:pStyle w:val="Paragraphedeliste"/>
-        <w:numPr>
-          <w:ilvl w:val="0"/>
-          <w:numId w:val="13"/>
-        </w:numPr>
-        <w:spacing w:after="0"/>
-        <w:rPr>
-          <w:rFonts w:asciiTheme="majorBidi" w:hAnsiTheme="majorBidi" w:cstheme="majorBidi"/>
-        </w:rPr>
-      </w:pPr>
-      <w:r>
-        <w:rPr>
-          <w:rFonts w:asciiTheme="majorBidi" w:hAnsiTheme="majorBidi" w:cstheme="majorBidi"/>
-        </w:rPr>
-        <w:t>Tests unitaires et d'intégration :</w:t>
-      </w:r>
-      <w:r>
-        <w:rPr>
-          <w:rFonts w:asciiTheme="majorBidi" w:hAnsiTheme="majorBidi" w:cstheme="majorBidi"/>
-        </w:rPr>
-        <w:br/>
-      </w:r>
-    </w:p>
-    <w:p>
-      <w:pPr>
-        <w:pStyle w:val="Paragraphedeliste"/>
-        <w:numPr>
-          <w:ilvl w:val="0"/>
-          <w:numId w:val="10"/>
-        </w:numPr>
-        <w:spacing w:after="0"/>
-        <w:rPr>
-          <w:rFonts w:asciiTheme="majorBidi" w:hAnsiTheme="majorBidi" w:cstheme="majorBidi"/>
-        </w:rPr>
-      </w:pPr>
-      <w:r>
-        <w:rPr>
-          <w:rFonts w:asciiTheme="majorBidi" w:hAnsiTheme="majorBidi" w:cstheme="majorBidi"/>
-        </w:rPr>
-        <w:t>Effectuer des tests unitaires pour chaque composant logiciel.</w:t>
-      </w:r>
-    </w:p>
-    <w:p>
-      <w:pPr>
-        <w:pStyle w:val="Paragraphedeliste"/>
-        <w:numPr>
-          <w:ilvl w:val="0"/>
-          <w:numId w:val="10"/>
-        </w:numPr>
-        <w:spacing w:after="0"/>
-        <w:rPr>
-          <w:rFonts w:asciiTheme="majorBidi" w:hAnsiTheme="majorBidi" w:cstheme="majorBidi"/>
-        </w:rPr>
-      </w:pPr>
-      <w:r>
-        <w:rPr>
-          <w:rFonts w:asciiTheme="majorBidi" w:hAnsiTheme="majorBidi" w:cstheme="majorBidi"/>
-        </w:rPr>
-        <w:t>Tester l'intégration entre les différentes parties du système (back-end, front-end, base de données, etc.).</w:t>
-      </w:r>
-      <w:r>
-        <w:rPr>
-          <w:rFonts w:asciiTheme="majorBidi" w:hAnsiTheme="majorBidi" w:cstheme="majorBidi"/>
-        </w:rPr>
-        <w:br/>
-      </w:r>
-    </w:p>
-    <w:p>
-      <w:pPr>
-        <w:pStyle w:val="Paragraphedeliste"/>
-        <w:numPr>
-          <w:ilvl w:val="0"/>
-          <w:numId w:val="13"/>
-        </w:numPr>
-        <w:spacing w:after="0"/>
-        <w:rPr>
-          <w:rFonts w:asciiTheme="majorBidi" w:hAnsiTheme="majorBidi" w:cstheme="majorBidi"/>
-        </w:rPr>
-      </w:pPr>
-      <w:r>
-        <w:rPr>
-          <w:rFonts w:asciiTheme="majorBidi" w:hAnsiTheme="majorBidi" w:cstheme="majorBidi"/>
-        </w:rPr>
-        <w:t>Tests de régression :</w:t>
-      </w:r>
-    </w:p>
-    <w:p>
-      <w:pPr>
-        <w:spacing w:after="0"/>
-        <w:rPr>
-          <w:rFonts w:asciiTheme="majorBidi" w:hAnsiTheme="majorBidi" w:cstheme="majorBidi"/>
-        </w:rPr>
-      </w:pPr>
-    </w:p>
-    <w:p>
-      <w:pPr>
-        <w:pStyle w:val="Paragraphedeliste"/>
-        <w:numPr>
-          <w:ilvl w:val="0"/>
-          <w:numId w:val="10"/>
-        </w:numPr>
-        <w:spacing w:after="0"/>
-        <w:rPr>
-          <w:rFonts w:asciiTheme="majorBidi" w:hAnsiTheme="majorBidi" w:cstheme="majorBidi"/>
-        </w:rPr>
-      </w:pPr>
-      <w:r>
-        <w:rPr>
-          <w:rFonts w:asciiTheme="majorBidi" w:hAnsiTheme="majorBidi" w:cstheme="majorBidi"/>
-        </w:rPr>
-        <w:t>Réexécuter les tests existants pour s'assurer qu'aucune nouvelle fonctionnalité n'a introduit de régression.</w:t>
-      </w:r>
-      <w:r>
-        <w:rPr>
-          <w:rFonts w:asciiTheme="majorBidi" w:hAnsiTheme="majorBidi" w:cstheme="majorBidi"/>
-        </w:rPr>
-        <w:br/>
-      </w:r>
-    </w:p>
-    <w:p>
-      <w:pPr>
-        <w:pStyle w:val="Paragraphedeliste"/>
-        <w:numPr>
-          <w:ilvl w:val="0"/>
-          <w:numId w:val="13"/>
-        </w:numPr>
-        <w:spacing w:after="0"/>
-        <w:rPr>
-          <w:rFonts w:asciiTheme="majorBidi" w:hAnsiTheme="majorBidi" w:cstheme="majorBidi"/>
-        </w:rPr>
-      </w:pPr>
-      <w:r>
-        <w:rPr>
-          <w:rFonts w:asciiTheme="majorBidi" w:hAnsiTheme="majorBidi" w:cstheme="majorBidi"/>
-        </w:rPr>
-        <w:t>Tests de performance :</w:t>
-      </w:r>
-    </w:p>
-    <w:p>
-      <w:pPr>
-        <w:spacing w:after="0"/>
-        <w:rPr>
-          <w:rFonts w:asciiTheme="majorBidi" w:hAnsiTheme="majorBidi" w:cstheme="majorBidi"/>
-        </w:rPr>
-      </w:pPr>
-    </w:p>
-    <w:p>
-      <w:pPr>
-        <w:pStyle w:val="Paragraphedeliste"/>
-        <w:numPr>
-          <w:ilvl w:val="0"/>
-          <w:numId w:val="10"/>
-        </w:numPr>
-        <w:spacing w:after="0"/>
-        <w:rPr>
-          <w:rFonts w:asciiTheme="majorBidi" w:hAnsiTheme="majorBidi" w:cstheme="majorBidi"/>
-        </w:rPr>
-      </w:pPr>
-      <w:r>
-        <w:rPr>
-          <w:rFonts w:asciiTheme="majorBidi" w:hAnsiTheme="majorBidi" w:cstheme="majorBidi"/>
-        </w:rPr>
-        <w:t>Effectuer des tests de charge pour évaluer la performance du système sous différentes conditions de charge.</w:t>
-      </w:r>
-    </w:p>
-    <w:p>
-      <w:pPr>
-        <w:pStyle w:val="Paragraphedeliste"/>
-        <w:numPr>
-          <w:ilvl w:val="0"/>
-          <w:numId w:val="10"/>
-        </w:numPr>
-        <w:spacing w:after="0"/>
-        <w:rPr>
-          <w:rFonts w:asciiTheme="majorBidi" w:hAnsiTheme="majorBidi" w:cstheme="majorBidi"/>
-        </w:rPr>
-      </w:pPr>
-      <w:r>
-        <w:rPr>
-          <w:rFonts w:asciiTheme="majorBidi" w:hAnsiTheme="majorBidi" w:cstheme="majorBidi"/>
-        </w:rPr>
-        <w:t>Identifier et résoudre les goulets d'étranglement de performance.</w:t>
-      </w:r>
-      <w:r>
-        <w:rPr>
-          <w:rFonts w:asciiTheme="majorBidi" w:hAnsiTheme="majorBidi" w:cstheme="majorBidi"/>
-        </w:rPr>
-        <w:br/>
-      </w:r>
-    </w:p>
-    <w:p>
-      <w:pPr>
-        <w:pStyle w:val="Paragraphedeliste"/>
-        <w:numPr>
-          <w:ilvl w:val="0"/>
-          <w:numId w:val="13"/>
-        </w:numPr>
-        <w:spacing w:after="0"/>
-        <w:rPr>
-          <w:rFonts w:asciiTheme="majorBidi" w:hAnsiTheme="majorBidi" w:cstheme="majorBidi"/>
-        </w:rPr>
-      </w:pPr>
-      <w:r>
-        <w:rPr>
-          <w:rFonts w:asciiTheme="majorBidi" w:hAnsiTheme="majorBidi" w:cstheme="majorBidi"/>
-        </w:rPr>
-        <w:t>Tests de sécurité :</w:t>
-      </w:r>
-    </w:p>
-    <w:p>
-      <w:pPr>
-        <w:spacing w:after="0"/>
-        <w:rPr>
-          <w:rFonts w:asciiTheme="majorBidi" w:hAnsiTheme="majorBidi" w:cstheme="majorBidi"/>
-        </w:rPr>
-      </w:pPr>
-    </w:p>
-    <w:p>
-      <w:pPr>
-        <w:pStyle w:val="Paragraphedeliste"/>
-        <w:numPr>
-          <w:ilvl w:val="0"/>
-          <w:numId w:val="10"/>
-        </w:numPr>
-        <w:spacing w:after="0"/>
-        <w:rPr>
-          <w:rFonts w:asciiTheme="majorBidi" w:hAnsiTheme="majorBidi" w:cstheme="majorBidi"/>
-        </w:rPr>
-      </w:pPr>
-      <w:r>
-        <w:rPr>
-          <w:rFonts w:asciiTheme="majorBidi" w:hAnsiTheme="majorBidi" w:cstheme="majorBidi"/>
-        </w:rPr>
-        <w:t>Effectuer des tests de sécurité pour identifier et corriger les vulnérabilités potentielles.</w:t>
-      </w:r>
-    </w:p>
-    <w:p>
-      <w:pPr>
-        <w:pStyle w:val="Paragraphedeliste"/>
-        <w:numPr>
-          <w:ilvl w:val="0"/>
-          <w:numId w:val="10"/>
-        </w:numPr>
-        <w:spacing w:after="0"/>
-        <w:rPr>
-          <w:rFonts w:asciiTheme="majorBidi" w:hAnsiTheme="majorBidi" w:cstheme="majorBidi"/>
-        </w:rPr>
-      </w:pPr>
-      <w:r>
-        <w:rPr>
-          <w:rFonts w:asciiTheme="majorBidi" w:hAnsiTheme="majorBidi" w:cstheme="majorBidi"/>
-        </w:rPr>
-        <w:t>Utiliser des outils d'analyse statique et dynamique pour détecter les failles de sécurité.</w:t>
       </w:r>
     </w:p>
     <w:p>
@@ -1342,10 +952,568 @@
         <w:pStyle w:val="Paragraphedeliste"/>
         <w:spacing w:after="0"/>
         <w:ind w:left="1265"/>
-        <w:rPr>
-          <w:rFonts w:asciiTheme="majorBidi" w:hAnsiTheme="majorBidi" w:cstheme="majorBidi"/>
-        </w:rPr>
-      </w:pPr>
+        <w:jc w:val="both"/>
+        <w:rPr>
+          <w:rFonts w:asciiTheme="majorBidi" w:hAnsiTheme="majorBidi" w:cstheme="majorBidi"/>
+        </w:rPr>
+      </w:pPr>
+      <w:r>
+        <w:rPr>
+          <w:rFonts w:asciiTheme="majorBidi" w:hAnsiTheme="majorBidi" w:cstheme="majorBidi"/>
+        </w:rPr>
+        <w:br/>
+      </w:r>
+    </w:p>
+    <w:p>
+      <w:pPr>
+        <w:pStyle w:val="Paragraphedeliste"/>
+        <w:numPr>
+          <w:ilvl w:val="0"/>
+          <w:numId w:val="9"/>
+        </w:numPr>
+        <w:spacing w:after="0"/>
+        <w:jc w:val="both"/>
+        <w:rPr>
+          <w:rFonts w:asciiTheme="majorBidi" w:hAnsiTheme="majorBidi" w:cstheme="majorBidi"/>
+        </w:rPr>
+      </w:pPr>
+      <w:r>
+        <w:rPr>
+          <w:rFonts w:asciiTheme="majorBidi" w:hAnsiTheme="majorBidi" w:cstheme="majorBidi"/>
+        </w:rPr>
+        <w:lastRenderedPageBreak/>
+        <w:t>Sécurité :</w:t>
+      </w:r>
+    </w:p>
+    <w:p>
+      <w:pPr>
+        <w:spacing w:after="0"/>
+        <w:ind w:left="905"/>
+        <w:jc w:val="both"/>
+        <w:rPr>
+          <w:rFonts w:asciiTheme="majorBidi" w:hAnsiTheme="majorBidi" w:cstheme="majorBidi"/>
+        </w:rPr>
+      </w:pPr>
+    </w:p>
+    <w:p>
+      <w:pPr>
+        <w:pStyle w:val="Paragraphedeliste"/>
+        <w:numPr>
+          <w:ilvl w:val="0"/>
+          <w:numId w:val="10"/>
+        </w:numPr>
+        <w:spacing w:after="0"/>
+        <w:jc w:val="both"/>
+        <w:rPr>
+          <w:rFonts w:asciiTheme="majorBidi" w:hAnsiTheme="majorBidi" w:cstheme="majorBidi"/>
+        </w:rPr>
+      </w:pPr>
+      <w:r>
+        <w:rPr>
+          <w:rFonts w:asciiTheme="majorBidi" w:hAnsiTheme="majorBidi" w:cstheme="majorBidi"/>
+        </w:rPr>
+        <w:t>Le système doit protéger les données personnelles des utilisateurs conformément aux réglementations en vigueur (GDPR, CCPA, etc.).</w:t>
+      </w:r>
+    </w:p>
+    <w:p>
+      <w:pPr>
+        <w:pStyle w:val="Paragraphedeliste"/>
+        <w:numPr>
+          <w:ilvl w:val="0"/>
+          <w:numId w:val="10"/>
+        </w:numPr>
+        <w:spacing w:after="0"/>
+        <w:jc w:val="both"/>
+        <w:rPr>
+          <w:rFonts w:asciiTheme="majorBidi" w:hAnsiTheme="majorBidi" w:cstheme="majorBidi"/>
+        </w:rPr>
+      </w:pPr>
+      <w:r>
+        <w:rPr>
+          <w:rFonts w:asciiTheme="majorBidi" w:hAnsiTheme="majorBidi" w:cstheme="majorBidi"/>
+        </w:rPr>
+        <w:t>Les transactions financières doivent être sécurisées en utilisant des protocoles de cryptage appropriés.</w:t>
+      </w:r>
+      <w:r>
+        <w:rPr>
+          <w:rFonts w:asciiTheme="majorBidi" w:hAnsiTheme="majorBidi" w:cstheme="majorBidi"/>
+        </w:rPr>
+        <w:br/>
+      </w:r>
+    </w:p>
+    <w:p>
+      <w:pPr>
+        <w:pStyle w:val="Paragraphedeliste"/>
+        <w:numPr>
+          <w:ilvl w:val="0"/>
+          <w:numId w:val="9"/>
+        </w:numPr>
+        <w:spacing w:after="0"/>
+        <w:jc w:val="both"/>
+        <w:rPr>
+          <w:rFonts w:asciiTheme="majorBidi" w:hAnsiTheme="majorBidi" w:cstheme="majorBidi"/>
+        </w:rPr>
+      </w:pPr>
+      <w:r>
+        <w:rPr>
+          <w:rFonts w:asciiTheme="majorBidi" w:hAnsiTheme="majorBidi" w:cstheme="majorBidi"/>
+        </w:rPr>
+        <w:t>Convivialité :</w:t>
+      </w:r>
+    </w:p>
+    <w:p>
+      <w:pPr>
+        <w:spacing w:after="0"/>
+        <w:ind w:left="905"/>
+        <w:jc w:val="both"/>
+        <w:rPr>
+          <w:rFonts w:asciiTheme="majorBidi" w:hAnsiTheme="majorBidi" w:cstheme="majorBidi"/>
+        </w:rPr>
+      </w:pPr>
+    </w:p>
+    <w:p>
+      <w:pPr>
+        <w:pStyle w:val="Paragraphedeliste"/>
+        <w:numPr>
+          <w:ilvl w:val="0"/>
+          <w:numId w:val="10"/>
+        </w:numPr>
+        <w:spacing w:after="0"/>
+        <w:jc w:val="both"/>
+        <w:rPr>
+          <w:rFonts w:asciiTheme="majorBidi" w:hAnsiTheme="majorBidi" w:cstheme="majorBidi"/>
+        </w:rPr>
+      </w:pPr>
+      <w:r>
+        <w:rPr>
+          <w:rFonts w:asciiTheme="majorBidi" w:hAnsiTheme="majorBidi" w:cstheme="majorBidi"/>
+        </w:rPr>
+        <w:t>L'interface utilisateur doit être intuitive et facile à naviguer.</w:t>
+      </w:r>
+    </w:p>
+    <w:p>
+      <w:pPr>
+        <w:pStyle w:val="Paragraphedeliste"/>
+        <w:numPr>
+          <w:ilvl w:val="0"/>
+          <w:numId w:val="10"/>
+        </w:numPr>
+        <w:spacing w:after="0"/>
+        <w:jc w:val="both"/>
+        <w:rPr>
+          <w:rFonts w:asciiTheme="majorBidi" w:hAnsiTheme="majorBidi" w:cstheme="majorBidi"/>
+        </w:rPr>
+      </w:pPr>
+      <w:r>
+        <w:rPr>
+          <w:rFonts w:asciiTheme="majorBidi" w:hAnsiTheme="majorBidi" w:cstheme="majorBidi"/>
+        </w:rPr>
+        <w:t>Les messages d'erreur doivent être clairs et informatifs pour guider les utilisateurs en cas</w:t>
+      </w:r>
+      <w:r>
+        <w:rPr>
+          <w:rFonts w:asciiTheme="majorBidi" w:hAnsiTheme="majorBidi" w:cstheme="majorBidi"/>
+        </w:rPr>
+        <w:t xml:space="preserve"> </w:t>
+      </w:r>
+      <w:r>
+        <w:rPr>
+          <w:rFonts w:asciiTheme="majorBidi" w:hAnsiTheme="majorBidi" w:cstheme="majorBidi"/>
+        </w:rPr>
+        <w:t>de</w:t>
+      </w:r>
+      <w:r>
+        <w:rPr>
+          <w:rFonts w:asciiTheme="majorBidi" w:hAnsiTheme="majorBidi" w:cstheme="majorBidi"/>
+        </w:rPr>
+        <w:t xml:space="preserve"> </w:t>
+      </w:r>
+      <w:r>
+        <w:rPr>
+          <w:rFonts w:asciiTheme="majorBidi" w:hAnsiTheme="majorBidi" w:cstheme="majorBidi"/>
+        </w:rPr>
+        <w:t>problème.</w:t>
+      </w:r>
+      <w:r>
+        <w:rPr>
+          <w:rFonts w:asciiTheme="majorBidi" w:hAnsiTheme="majorBidi" w:cstheme="majorBidi"/>
+        </w:rPr>
+        <w:br/>
+      </w:r>
+    </w:p>
+    <w:p>
+      <w:pPr>
+        <w:pStyle w:val="Paragraphedeliste"/>
+        <w:numPr>
+          <w:ilvl w:val="0"/>
+          <w:numId w:val="9"/>
+        </w:numPr>
+        <w:spacing w:after="0"/>
+        <w:jc w:val="both"/>
+        <w:rPr>
+          <w:rFonts w:asciiTheme="majorBidi" w:hAnsiTheme="majorBidi" w:cstheme="majorBidi"/>
+        </w:rPr>
+      </w:pPr>
+      <w:r>
+        <w:rPr>
+          <w:rFonts w:asciiTheme="majorBidi" w:hAnsiTheme="majorBidi" w:cstheme="majorBidi"/>
+        </w:rPr>
+        <w:t>Évolutivité :</w:t>
+      </w:r>
+    </w:p>
+    <w:p>
+      <w:pPr>
+        <w:spacing w:after="0"/>
+        <w:ind w:left="905"/>
+        <w:jc w:val="both"/>
+        <w:rPr>
+          <w:rFonts w:asciiTheme="majorBidi" w:hAnsiTheme="majorBidi" w:cstheme="majorBidi"/>
+        </w:rPr>
+      </w:pPr>
+    </w:p>
+    <w:p>
+      <w:pPr>
+        <w:pStyle w:val="Paragraphedeliste"/>
+        <w:numPr>
+          <w:ilvl w:val="0"/>
+          <w:numId w:val="10"/>
+        </w:numPr>
+        <w:spacing w:after="0"/>
+        <w:jc w:val="both"/>
+        <w:rPr>
+          <w:rFonts w:asciiTheme="majorBidi" w:hAnsiTheme="majorBidi" w:cstheme="majorBidi"/>
+        </w:rPr>
+      </w:pPr>
+      <w:r>
+        <w:rPr>
+          <w:rFonts w:asciiTheme="majorBidi" w:hAnsiTheme="majorBidi" w:cstheme="majorBidi"/>
+        </w:rPr>
+        <w:t>Le système doit être conçu de manière à pouvoir ajouter facilement de nouvelles fonctionnalités à l'avenir.</w:t>
+      </w:r>
+    </w:p>
+    <w:p>
+      <w:pPr>
+        <w:pStyle w:val="Paragraphedeliste"/>
+        <w:numPr>
+          <w:ilvl w:val="0"/>
+          <w:numId w:val="10"/>
+        </w:numPr>
+        <w:spacing w:after="0"/>
+        <w:jc w:val="both"/>
+        <w:rPr>
+          <w:rFonts w:asciiTheme="majorBidi" w:hAnsiTheme="majorBidi" w:cstheme="majorBidi"/>
+        </w:rPr>
+      </w:pPr>
+      <w:r>
+        <w:rPr>
+          <w:rFonts w:asciiTheme="majorBidi" w:hAnsiTheme="majorBidi" w:cstheme="majorBidi"/>
+        </w:rPr>
+        <w:t>Il doit être capable de gérer une augmentation du nombre d'utilisateurs sans</w:t>
+      </w:r>
+    </w:p>
+    <w:p>
+      <w:pPr>
+        <w:pStyle w:val="Titre3"/>
+        <w:numPr>
+          <w:ilvl w:val="2"/>
+          <w:numId w:val="12"/>
+        </w:numPr>
+        <w:rPr>
+          <w:rFonts w:asciiTheme="majorBidi" w:hAnsiTheme="majorBidi"/>
+        </w:rPr>
+      </w:pPr>
+      <w:r>
+        <w:rPr>
+          <w:rFonts w:asciiTheme="majorBidi" w:hAnsiTheme="majorBidi"/>
+        </w:rPr>
+        <w:t>Procédure de validation :</w:t>
+      </w:r>
+    </w:p>
+    <w:p/>
+    <w:p>
+      <w:pPr>
+        <w:pStyle w:val="Paragraphedeliste"/>
+        <w:numPr>
+          <w:ilvl w:val="0"/>
+          <w:numId w:val="13"/>
+        </w:numPr>
+        <w:spacing w:after="0"/>
+        <w:rPr>
+          <w:rFonts w:asciiTheme="majorBidi" w:hAnsiTheme="majorBidi" w:cstheme="majorBidi"/>
+        </w:rPr>
+      </w:pPr>
+      <w:r>
+        <w:rPr>
+          <w:rFonts w:asciiTheme="majorBidi" w:hAnsiTheme="majorBidi" w:cstheme="majorBidi"/>
+        </w:rPr>
+        <w:t>Tests unitaires et d'intégration :</w:t>
+      </w:r>
+      <w:r>
+        <w:rPr>
+          <w:rFonts w:asciiTheme="majorBidi" w:hAnsiTheme="majorBidi" w:cstheme="majorBidi"/>
+        </w:rPr>
+        <w:br/>
+      </w:r>
+    </w:p>
+    <w:p>
+      <w:pPr>
+        <w:pStyle w:val="Paragraphedeliste"/>
+        <w:numPr>
+          <w:ilvl w:val="0"/>
+          <w:numId w:val="10"/>
+        </w:numPr>
+        <w:spacing w:after="0"/>
+        <w:rPr>
+          <w:rFonts w:asciiTheme="majorBidi" w:hAnsiTheme="majorBidi" w:cstheme="majorBidi"/>
+        </w:rPr>
+      </w:pPr>
+      <w:r>
+        <w:rPr>
+          <w:rFonts w:asciiTheme="majorBidi" w:hAnsiTheme="majorBidi" w:cstheme="majorBidi"/>
+        </w:rPr>
+        <w:t>Effectuer des tests unitaires pour chaque composant logiciel.</w:t>
+      </w:r>
+    </w:p>
+    <w:p>
+      <w:pPr>
+        <w:pStyle w:val="Paragraphedeliste"/>
+        <w:numPr>
+          <w:ilvl w:val="0"/>
+          <w:numId w:val="10"/>
+        </w:numPr>
+        <w:spacing w:after="0"/>
+        <w:rPr>
+          <w:rFonts w:asciiTheme="majorBidi" w:hAnsiTheme="majorBidi" w:cstheme="majorBidi"/>
+        </w:rPr>
+      </w:pPr>
+      <w:r>
+        <w:rPr>
+          <w:rFonts w:asciiTheme="majorBidi" w:hAnsiTheme="majorBidi" w:cstheme="majorBidi"/>
+        </w:rPr>
+        <w:t>Tester l'intégration entre les différentes parties du système (</w:t>
+      </w:r>
+      <w:proofErr w:type="spellStart"/>
+      <w:r>
+        <w:rPr>
+          <w:rFonts w:asciiTheme="majorBidi" w:hAnsiTheme="majorBidi" w:cstheme="majorBidi"/>
+        </w:rPr>
+        <w:t>back-end</w:t>
+      </w:r>
+      <w:proofErr w:type="spellEnd"/>
+      <w:r>
+        <w:rPr>
+          <w:rFonts w:asciiTheme="majorBidi" w:hAnsiTheme="majorBidi" w:cstheme="majorBidi"/>
+        </w:rPr>
+        <w:t xml:space="preserve">, </w:t>
+      </w:r>
+      <w:proofErr w:type="spellStart"/>
+      <w:r>
+        <w:rPr>
+          <w:rFonts w:asciiTheme="majorBidi" w:hAnsiTheme="majorBidi" w:cstheme="majorBidi"/>
+        </w:rPr>
+        <w:t>front-end</w:t>
+      </w:r>
+      <w:proofErr w:type="spellEnd"/>
+      <w:r>
+        <w:rPr>
+          <w:rFonts w:asciiTheme="majorBidi" w:hAnsiTheme="majorBidi" w:cstheme="majorBidi"/>
+        </w:rPr>
+        <w:t>, base de données, etc.).</w:t>
+      </w:r>
+      <w:r>
+        <w:rPr>
+          <w:rFonts w:asciiTheme="majorBidi" w:hAnsiTheme="majorBidi" w:cstheme="majorBidi"/>
+        </w:rPr>
+        <w:br/>
+      </w:r>
+    </w:p>
+    <w:p>
+      <w:pPr>
+        <w:pStyle w:val="Paragraphedeliste"/>
+        <w:numPr>
+          <w:ilvl w:val="0"/>
+          <w:numId w:val="13"/>
+        </w:numPr>
+        <w:spacing w:after="0"/>
+        <w:rPr>
+          <w:rFonts w:asciiTheme="majorBidi" w:hAnsiTheme="majorBidi" w:cstheme="majorBidi"/>
+        </w:rPr>
+      </w:pPr>
+      <w:r>
+        <w:rPr>
+          <w:rFonts w:asciiTheme="majorBidi" w:hAnsiTheme="majorBidi" w:cstheme="majorBidi"/>
+        </w:rPr>
+        <w:t>Tests de régression :</w:t>
+      </w:r>
+    </w:p>
+    <w:p>
+      <w:pPr>
+        <w:spacing w:after="0"/>
+        <w:rPr>
+          <w:rFonts w:asciiTheme="majorBidi" w:hAnsiTheme="majorBidi" w:cstheme="majorBidi"/>
+        </w:rPr>
+      </w:pPr>
+    </w:p>
+    <w:p>
+      <w:pPr>
+        <w:pStyle w:val="Paragraphedeliste"/>
+        <w:numPr>
+          <w:ilvl w:val="0"/>
+          <w:numId w:val="10"/>
+        </w:numPr>
+        <w:spacing w:after="0"/>
+        <w:rPr>
+          <w:rFonts w:asciiTheme="majorBidi" w:hAnsiTheme="majorBidi" w:cstheme="majorBidi"/>
+        </w:rPr>
+      </w:pPr>
+      <w:r>
+        <w:rPr>
+          <w:rFonts w:asciiTheme="majorBidi" w:hAnsiTheme="majorBidi" w:cstheme="majorBidi"/>
+        </w:rPr>
+        <w:t>Réexécuter les tests existants pour s'assurer qu'aucune nouvelle fonctionnalité n'a introduit de régression.</w:t>
+      </w:r>
+      <w:r>
+        <w:rPr>
+          <w:rFonts w:asciiTheme="majorBidi" w:hAnsiTheme="majorBidi" w:cstheme="majorBidi"/>
+        </w:rPr>
+        <w:br/>
+      </w:r>
+    </w:p>
+    <w:p>
+      <w:pPr>
+        <w:pStyle w:val="Paragraphedeliste"/>
+        <w:numPr>
+          <w:ilvl w:val="0"/>
+          <w:numId w:val="13"/>
+        </w:numPr>
+        <w:spacing w:after="0"/>
+        <w:rPr>
+          <w:rFonts w:asciiTheme="majorBidi" w:hAnsiTheme="majorBidi" w:cstheme="majorBidi"/>
+        </w:rPr>
+      </w:pPr>
+      <w:r>
+        <w:rPr>
+          <w:rFonts w:asciiTheme="majorBidi" w:hAnsiTheme="majorBidi" w:cstheme="majorBidi"/>
+        </w:rPr>
+        <w:t>Tests de performance :</w:t>
+      </w:r>
+    </w:p>
+    <w:p>
+      <w:pPr>
+        <w:spacing w:after="0"/>
+        <w:rPr>
+          <w:rFonts w:asciiTheme="majorBidi" w:hAnsiTheme="majorBidi" w:cstheme="majorBidi"/>
+        </w:rPr>
+      </w:pPr>
+    </w:p>
+    <w:p>
+      <w:pPr>
+        <w:pStyle w:val="Paragraphedeliste"/>
+        <w:numPr>
+          <w:ilvl w:val="0"/>
+          <w:numId w:val="10"/>
+        </w:numPr>
+        <w:spacing w:after="0"/>
+        <w:rPr>
+          <w:rFonts w:asciiTheme="majorBidi" w:hAnsiTheme="majorBidi" w:cstheme="majorBidi"/>
+        </w:rPr>
+      </w:pPr>
+      <w:r>
+        <w:rPr>
+          <w:rFonts w:asciiTheme="majorBidi" w:hAnsiTheme="majorBidi" w:cstheme="majorBidi"/>
+        </w:rPr>
+        <w:t>Effectuer des tests de charge pour évaluer la performance du système sous différentes conditions de charge.</w:t>
+      </w:r>
+    </w:p>
+    <w:p>
+      <w:pPr>
+        <w:pStyle w:val="Paragraphedeliste"/>
+        <w:numPr>
+          <w:ilvl w:val="0"/>
+          <w:numId w:val="10"/>
+        </w:numPr>
+        <w:spacing w:after="0"/>
+        <w:rPr>
+          <w:rFonts w:asciiTheme="majorBidi" w:hAnsiTheme="majorBidi" w:cstheme="majorBidi"/>
+        </w:rPr>
+      </w:pPr>
+      <w:r>
+        <w:rPr>
+          <w:rFonts w:asciiTheme="majorBidi" w:hAnsiTheme="majorBidi" w:cstheme="majorBidi"/>
+        </w:rPr>
+        <w:t>Identifier et résoudre les goulets d'étranglement de performance.</w:t>
+      </w:r>
+      <w:r>
+        <w:rPr>
+          <w:rFonts w:asciiTheme="majorBidi" w:hAnsiTheme="majorBidi" w:cstheme="majorBidi"/>
+        </w:rPr>
+        <w:br/>
+      </w:r>
+    </w:p>
+    <w:p>
+      <w:pPr>
+        <w:pStyle w:val="Paragraphedeliste"/>
+        <w:numPr>
+          <w:ilvl w:val="0"/>
+          <w:numId w:val="13"/>
+        </w:numPr>
+        <w:spacing w:after="0"/>
+        <w:rPr>
+          <w:rFonts w:asciiTheme="majorBidi" w:hAnsiTheme="majorBidi" w:cstheme="majorBidi"/>
+        </w:rPr>
+      </w:pPr>
+      <w:r>
+        <w:rPr>
+          <w:rFonts w:asciiTheme="majorBidi" w:hAnsiTheme="majorBidi" w:cstheme="majorBidi"/>
+        </w:rPr>
+        <w:t>Tests de sécurité :</w:t>
+      </w:r>
+    </w:p>
+    <w:p>
+      <w:pPr>
+        <w:spacing w:after="0"/>
+        <w:rPr>
+          <w:rFonts w:asciiTheme="majorBidi" w:hAnsiTheme="majorBidi" w:cstheme="majorBidi"/>
+        </w:rPr>
+      </w:pPr>
+    </w:p>
+    <w:p>
+      <w:pPr>
+        <w:pStyle w:val="Paragraphedeliste"/>
+        <w:numPr>
+          <w:ilvl w:val="0"/>
+          <w:numId w:val="10"/>
+        </w:numPr>
+        <w:spacing w:after="0"/>
+        <w:rPr>
+          <w:rFonts w:asciiTheme="majorBidi" w:hAnsiTheme="majorBidi" w:cstheme="majorBidi"/>
+        </w:rPr>
+      </w:pPr>
+      <w:r>
+        <w:rPr>
+          <w:rFonts w:asciiTheme="majorBidi" w:hAnsiTheme="majorBidi" w:cstheme="majorBidi"/>
+        </w:rPr>
+        <w:t>Effectuer des tests de sécurité pour identifier et corriger les vulnérabilités potentielles.</w:t>
+      </w:r>
+    </w:p>
+    <w:p>
+      <w:pPr>
+        <w:pStyle w:val="Paragraphedeliste"/>
+        <w:numPr>
+          <w:ilvl w:val="0"/>
+          <w:numId w:val="10"/>
+        </w:numPr>
+        <w:spacing w:after="0"/>
+        <w:rPr>
+          <w:rFonts w:asciiTheme="majorBidi" w:hAnsiTheme="majorBidi" w:cstheme="majorBidi"/>
+        </w:rPr>
+      </w:pPr>
+      <w:r>
+        <w:rPr>
+          <w:rFonts w:asciiTheme="majorBidi" w:hAnsiTheme="majorBidi" w:cstheme="majorBidi"/>
+        </w:rPr>
+        <w:t>Utiliser des outils d'analyse statique et dynamique pour détecter les failles de sécurité.</w:t>
+      </w:r>
     </w:p>
     <w:p>
       <w:pPr>
@@ -1356,6 +1524,103 @@
           <w:rFonts w:asciiTheme="majorBidi" w:hAnsiTheme="majorBidi" w:cstheme="majorBidi"/>
         </w:rPr>
       </w:pPr>
+    </w:p>
+    <w:p>
+      <w:pPr>
+        <w:pStyle w:val="Paragraphedeliste"/>
+        <w:spacing w:after="0"/>
+        <w:ind w:left="1265"/>
+        <w:rPr>
+          <w:rFonts w:asciiTheme="majorBidi" w:hAnsiTheme="majorBidi" w:cstheme="majorBidi"/>
+        </w:rPr>
+      </w:pPr>
+      <w:r>
+        <w:rPr>
+          <w:rFonts w:asciiTheme="majorBidi" w:hAnsiTheme="majorBidi" w:cstheme="majorBidi"/>
+        </w:rPr>
+        <w:br/>
+      </w:r>
+    </w:p>
+    <w:p>
+      <w:pPr>
+        <w:pStyle w:val="Paragraphedeliste"/>
+        <w:numPr>
+          <w:ilvl w:val="0"/>
+          <w:numId w:val="13"/>
+        </w:numPr>
+        <w:spacing w:after="0"/>
+        <w:rPr>
+          <w:rFonts w:asciiTheme="majorBidi" w:hAnsiTheme="majorBidi" w:cstheme="majorBidi"/>
+        </w:rPr>
+      </w:pPr>
+      <w:r>
+        <w:rPr>
+          <w:rFonts w:asciiTheme="majorBidi" w:hAnsiTheme="majorBidi" w:cstheme="majorBidi"/>
+        </w:rPr>
+        <w:t>Tests de convivialité :</w:t>
+      </w:r>
+    </w:p>
+    <w:p>
+      <w:pPr>
+        <w:spacing w:after="0"/>
+        <w:rPr>
+          <w:rFonts w:asciiTheme="majorBidi" w:hAnsiTheme="majorBidi" w:cstheme="majorBidi"/>
+        </w:rPr>
+      </w:pPr>
+    </w:p>
+    <w:p>
+      <w:pPr>
+        <w:pStyle w:val="Paragraphedeliste"/>
+        <w:numPr>
+          <w:ilvl w:val="0"/>
+          <w:numId w:val="10"/>
+        </w:numPr>
+        <w:spacing w:after="0"/>
+        <w:rPr>
+          <w:rFonts w:asciiTheme="majorBidi" w:hAnsiTheme="majorBidi" w:cstheme="majorBidi"/>
+        </w:rPr>
+      </w:pPr>
+      <w:r>
+        <w:rPr>
+          <w:rFonts w:asciiTheme="majorBidi" w:hAnsiTheme="majorBidi" w:cstheme="majorBidi"/>
+        </w:rPr>
+        <w:t>Effectuer des tests utilisateurs pour évaluer la convivialité de l'interface utilisateur.</w:t>
+      </w:r>
+    </w:p>
+    <w:p>
+      <w:pPr>
+        <w:pStyle w:val="Paragraphedeliste"/>
+        <w:numPr>
+          <w:ilvl w:val="0"/>
+          <w:numId w:val="10"/>
+        </w:numPr>
+        <w:spacing w:after="0"/>
+        <w:rPr>
+          <w:rFonts w:asciiTheme="majorBidi" w:hAnsiTheme="majorBidi" w:cstheme="majorBidi"/>
+        </w:rPr>
+      </w:pPr>
+      <w:r>
+        <w:rPr>
+          <w:rFonts w:asciiTheme="majorBidi" w:hAnsiTheme="majorBidi" w:cstheme="majorBidi"/>
+        </w:rPr>
+        <w:t>Recueillir les commentaires des utilisateurs pour identifier les points d'amélioration.</w:t>
+      </w:r>
+    </w:p>
+    <w:p>
+      <w:pPr>
+        <w:spacing w:after="0"/>
+        <w:rPr>
+          <w:rFonts w:asciiTheme="majorBidi" w:hAnsiTheme="majorBidi" w:cstheme="majorBidi"/>
+        </w:rPr>
+      </w:pPr>
+    </w:p>
+    <w:p>
+      <w:pPr>
+        <w:spacing w:after="0"/>
+        <w:rPr>
+          <w:rFonts w:asciiTheme="majorBidi" w:hAnsiTheme="majorBidi" w:cstheme="majorBidi"/>
+        </w:rPr>
+      </w:pPr>
       <w:r>
         <w:rPr>
           <w:rFonts w:asciiTheme="majorBidi" w:hAnsiTheme="majorBidi" w:cstheme="majorBidi"/>
@@ -1380,7 +1645,7 @@
         <w:rPr>
           <w:rFonts w:asciiTheme="majorBidi" w:hAnsiTheme="majorBidi" w:cstheme="majorBidi"/>
         </w:rPr>
-        <w:t>Tests de convivialité :</w:t>
+        <w:t>Tests de compatibilité :</w:t>
       </w:r>
     </w:p>
     <w:p>
@@ -1407,7 +1672,7 @@
         <w:rPr>
           <w:rFonts w:asciiTheme="majorBidi" w:hAnsiTheme="majorBidi" w:cstheme="majorBidi"/>
         </w:rPr>
-        <w:t>Effectuer des tests utilisateurs pour évaluer la convivialité de l'interface utilisateur.</w:t>
+        <w:t>Tester le système sur différents navigateurs web et appareils mobiles pour s'assurer de sa compatibilité.</w:t>
       </w:r>
     </w:p>
     <w:p>
@@ -1426,93 +1691,6 @@
         <w:rPr>
           <w:rFonts w:asciiTheme="majorBidi" w:hAnsiTheme="majorBidi" w:cstheme="majorBidi"/>
         </w:rPr>
-        <w:t>Recueillir les commentaires des utilisateurs pour identifier les points d'amélioration.</w:t>
-      </w:r>
-    </w:p>
-    <w:p>
-      <w:pPr>
-        <w:spacing w:after="0"/>
-        <w:rPr>
-          <w:rFonts w:asciiTheme="majorBidi" w:hAnsiTheme="majorBidi" w:cstheme="majorBidi"/>
-        </w:rPr>
-      </w:pPr>
-    </w:p>
-    <w:p>
-      <w:pPr>
-        <w:spacing w:after="0"/>
-        <w:rPr>
-          <w:rFonts w:asciiTheme="majorBidi" w:hAnsiTheme="majorBidi" w:cstheme="majorBidi"/>
-        </w:rPr>
-      </w:pPr>
-      <w:r>
-        <w:rPr>
-          <w:rFonts w:asciiTheme="majorBidi" w:hAnsiTheme="majorBidi" w:cstheme="majorBidi"/>
-        </w:rPr>
-        <w:br/>
-      </w:r>
-    </w:p>
-    <w:p>
-      <w:pPr>
-        <w:pStyle w:val="Paragraphedeliste"/>
-        <w:numPr>
-          <w:ilvl w:val="0"/>
-          <w:numId w:val="13"/>
-        </w:numPr>
-        <w:spacing w:after="0"/>
-        <w:rPr>
-          <w:rFonts w:asciiTheme="majorBidi" w:hAnsiTheme="majorBidi" w:cstheme="majorBidi"/>
-        </w:rPr>
-      </w:pPr>
-      <w:r>
-        <w:rPr>
-          <w:rFonts w:asciiTheme="majorBidi" w:hAnsiTheme="majorBidi" w:cstheme="majorBidi"/>
-        </w:rPr>
-        <w:t>Tests de compatibilité :</w:t>
-      </w:r>
-    </w:p>
-    <w:p>
-      <w:pPr>
-        <w:spacing w:after="0"/>
-        <w:rPr>
-          <w:rFonts w:asciiTheme="majorBidi" w:hAnsiTheme="majorBidi" w:cstheme="majorBidi"/>
-        </w:rPr>
-      </w:pPr>
-    </w:p>
-    <w:p>
-      <w:pPr>
-        <w:pStyle w:val="Paragraphedeliste"/>
-        <w:numPr>
-          <w:ilvl w:val="0"/>
-          <w:numId w:val="10"/>
-        </w:numPr>
-        <w:spacing w:after="0"/>
-        <w:rPr>
-          <w:rFonts w:asciiTheme="majorBidi" w:hAnsiTheme="majorBidi" w:cstheme="majorBidi"/>
-        </w:rPr>
-      </w:pPr>
-      <w:r>
-        <w:rPr>
-          <w:rFonts w:asciiTheme="majorBidi" w:hAnsiTheme="majorBidi" w:cstheme="majorBidi"/>
-        </w:rPr>
-        <w:t>Tester le système sur différents navigateurs web et appareils mobiles pour s'assurer de sa compatibilité.</w:t>
-      </w:r>
-    </w:p>
-    <w:p>
-      <w:pPr>
-        <w:pStyle w:val="Paragraphedeliste"/>
-        <w:numPr>
-          <w:ilvl w:val="0"/>
-          <w:numId w:val="10"/>
-        </w:numPr>
-        <w:spacing w:after="0"/>
-        <w:rPr>
-          <w:rFonts w:asciiTheme="majorBidi" w:hAnsiTheme="majorBidi" w:cstheme="majorBidi"/>
-        </w:rPr>
-      </w:pPr>
-      <w:r>
-        <w:rPr>
-          <w:rFonts w:asciiTheme="majorBidi" w:hAnsiTheme="majorBidi" w:cstheme="majorBidi"/>
-        </w:rPr>
         <w:t>Corriger les problèmes d'affichage ou de fonctionnement rencontrés sur des plateformes spécifiques.</w:t>
       </w:r>
     </w:p>
@@ -1570,7 +1748,35 @@
         <w:rPr>
           <w:rFonts w:asciiTheme="majorBidi" w:hAnsiTheme="majorBidi" w:cstheme="majorBidi"/>
         </w:rPr>
-        <w:t>Les besoins fonctionnels décrivent les opérations et les transformations que le logiciel doit effectuer. Voici quelques exemples de spécifications fonctionnelles pour un système de réservation de services en ligne utilisant Spring Boot et React pour le front-end, et Java pour le mobile :</w:t>
+        <w:t xml:space="preserve">Les besoins fonctionnels décrivent les opérations et les transformations que le logiciel doit effectuer. Voici quelques exemples de spécifications fonctionnelles pour un système de réservation de services en ligne utilisant Spring Boot et </w:t>
+      </w:r>
+      <w:proofErr w:type="spellStart"/>
+      <w:r>
+        <w:rPr>
+          <w:rFonts w:asciiTheme="majorBidi" w:hAnsiTheme="majorBidi" w:cstheme="majorBidi"/>
+        </w:rPr>
+        <w:t>React</w:t>
+      </w:r>
+      <w:proofErr w:type="spellEnd"/>
+      <w:r>
+        <w:rPr>
+          <w:rFonts w:asciiTheme="majorBidi" w:hAnsiTheme="majorBidi" w:cstheme="majorBidi"/>
+        </w:rPr>
+        <w:t xml:space="preserve"> pour le </w:t>
+      </w:r>
+      <w:proofErr w:type="spellStart"/>
+      <w:r>
+        <w:rPr>
+          <w:rFonts w:asciiTheme="majorBidi" w:hAnsiTheme="majorBidi" w:cstheme="majorBidi"/>
+        </w:rPr>
+        <w:t>front-end</w:t>
+      </w:r>
+      <w:proofErr w:type="spellEnd"/>
+      <w:r>
+        <w:rPr>
+          <w:rFonts w:asciiTheme="majorBidi" w:hAnsiTheme="majorBidi" w:cstheme="majorBidi"/>
+        </w:rPr>
+        <w:t>, et Java pour le mobile :</w:t>
       </w:r>
     </w:p>
     <w:p>
@@ -1590,7 +1796,23 @@
           <w:b/>
           <w:bCs/>
         </w:rPr>
-        <w:t>Création de compte :</w:t>
+        <w:t xml:space="preserve">Création de compte </w:t>
+      </w:r>
+      <w:r>
+        <w:rPr>
+          <w:rFonts w:asciiTheme="majorBidi" w:hAnsiTheme="majorBidi" w:cstheme="majorBidi"/>
+          <w:b/>
+          <w:bCs/>
+        </w:rPr>
+        <w:t>et authentification</w:t>
+      </w:r>
+      <w:r>
+        <w:rPr>
+          <w:rFonts w:asciiTheme="majorBidi" w:hAnsiTheme="majorBidi" w:cstheme="majorBidi"/>
+          <w:b/>
+          <w:bCs/>
+        </w:rPr>
+        <w:t xml:space="preserve"> :</w:t>
       </w:r>
     </w:p>
     <w:p>
@@ -1608,7 +1830,33 @@
         <w:rPr>
           <w:rFonts w:asciiTheme="majorBidi" w:hAnsiTheme="majorBidi" w:cstheme="majorBidi"/>
         </w:rPr>
-        <w:t>Les utilisateurs doivent pouvoir s'inscrire en fournissant des informations telles que leur nom, leur adresse e-mail et leur mot de passe.</w:t>
+        <w:t xml:space="preserve">Les utilisateurs doivent pouvoir s'inscrire en fournissant des informations telles que leur nom, leur adresse </w:t>
+      </w:r>
+      <w:proofErr w:type="gramStart"/>
+      <w:r>
+        <w:rPr>
+          <w:rFonts w:asciiTheme="majorBidi" w:hAnsiTheme="majorBidi" w:cstheme="majorBidi"/>
+        </w:rPr>
+        <w:t>e-mail</w:t>
+      </w:r>
+      <w:proofErr w:type="gramEnd"/>
+      <w:r>
+        <w:rPr>
+          <w:rFonts w:asciiTheme="majorBidi" w:hAnsiTheme="majorBidi" w:cstheme="majorBidi"/>
+        </w:rPr>
+        <w:t xml:space="preserve"> et leur mot de </w:t>
+      </w:r>
+      <w:r>
+        <w:rPr>
+          <w:rFonts w:asciiTheme="majorBidi" w:hAnsiTheme="majorBidi" w:cstheme="majorBidi"/>
+        </w:rPr>
+        <w:t>passe</w:t>
+      </w:r>
+      <w:r>
+        <w:rPr>
+          <w:rFonts w:asciiTheme="majorBidi" w:hAnsiTheme="majorBidi" w:cstheme="majorBidi"/>
+        </w:rPr>
+        <w:t>, puis authentification.</w:t>
       </w:r>
     </w:p>
     <w:p>
@@ -1646,7 +1894,37 @@
         <w:rPr>
           <w:rFonts w:asciiTheme="majorBidi" w:hAnsiTheme="majorBidi" w:cstheme="majorBidi"/>
         </w:rPr>
-        <w:t>Les utilisateurs doivent pouvoir rechercher des services disponibles en fonction de différents critères tels que la date, l'heure, la localisation, etc.</w:t>
+        <w:t xml:space="preserve">Les utilisateurs doivent pouvoir </w:t>
+      </w:r>
+      <w:r>
+        <w:rPr>
+          <w:rFonts w:asciiTheme="majorBidi" w:hAnsiTheme="majorBidi" w:cstheme="majorBidi"/>
+        </w:rPr>
+        <w:t>rechercher,</w:t>
+      </w:r>
+      <w:r>
+        <w:rPr>
+          <w:rFonts w:asciiTheme="majorBidi" w:hAnsiTheme="majorBidi" w:cstheme="majorBidi"/>
+        </w:rPr>
+        <w:t xml:space="preserve"> filtrer, trier, l</w:t>
+      </w:r>
+      <w:r>
+        <w:rPr>
+          <w:rFonts w:asciiTheme="majorBidi" w:hAnsiTheme="majorBidi" w:cstheme="majorBidi"/>
+        </w:rPr>
+        <w:t>es services disponibles en fonction de différents critères tels que</w:t>
+      </w:r>
+      <w:r>
+        <w:rPr>
+          <w:rFonts w:asciiTheme="majorBidi" w:hAnsiTheme="majorBidi" w:cstheme="majorBidi"/>
+        </w:rPr>
+        <w:t xml:space="preserve"> prix, catégorie nom etc</w:t>
+      </w:r>
+      <w:r>
+        <w:rPr>
+          <w:rFonts w:asciiTheme="majorBidi" w:hAnsiTheme="majorBidi" w:cstheme="majorBidi"/>
+        </w:rPr>
+        <w:t>.</w:t>
       </w:r>
     </w:p>
     <w:p>
@@ -1722,7 +2000,25 @@
         <w:rPr>
           <w:rFonts w:asciiTheme="majorBidi" w:hAnsiTheme="majorBidi" w:cstheme="majorBidi"/>
         </w:rPr>
-        <w:t>Les utilisateurs doivent pouvoir réserver un service en sélectionnant la date, l'heure et toute autre option pertinente.</w:t>
+        <w:t xml:space="preserve">Les utilisateurs doivent pouvoir réserver un service en sélectionnant </w:t>
+      </w:r>
+      <w:r>
+        <w:rPr>
+          <w:rFonts w:asciiTheme="majorBidi" w:hAnsiTheme="majorBidi" w:cstheme="majorBidi"/>
+        </w:rPr>
+        <w:t xml:space="preserve">les </w:t>
+      </w:r>
+      <w:r>
+        <w:rPr>
+          <w:rFonts w:asciiTheme="majorBidi" w:hAnsiTheme="majorBidi" w:cstheme="majorBidi"/>
+        </w:rPr>
+        <w:t>options pertinentes</w:t>
+      </w:r>
+      <w:r>
+        <w:rPr>
+          <w:rFonts w:asciiTheme="majorBidi" w:hAnsiTheme="majorBidi" w:cstheme="majorBidi"/>
+        </w:rPr>
+        <w:t>.</w:t>
       </w:r>
     </w:p>
     <w:p>
@@ -1742,7 +2038,7 @@
           <w:b/>
           <w:bCs/>
         </w:rPr>
-        <w:t>Gestion des réservations :</w:t>
+        <w:t>Confirmation de réservation :</w:t>
       </w:r>
     </w:p>
     <w:p>
@@ -1760,14 +2056,84 @@
         <w:rPr>
           <w:rFonts w:asciiTheme="majorBidi" w:hAnsiTheme="majorBidi" w:cstheme="majorBidi"/>
         </w:rPr>
-        <w:t>Les utilisateurs doivent pouvoir consulter, modifier ou annuler leurs réservations existantes.</w:t>
-      </w:r>
+        <w:t xml:space="preserve">Les utilisateurs doivent recevoir une confirmation de leur réservation par </w:t>
+      </w:r>
+      <w:proofErr w:type="gramStart"/>
+      <w:r>
+        <w:rPr>
+          <w:rFonts w:asciiTheme="majorBidi" w:hAnsiTheme="majorBidi" w:cstheme="majorBidi"/>
+        </w:rPr>
+        <w:t>e-mail</w:t>
+      </w:r>
+      <w:proofErr w:type="gramEnd"/>
+      <w:r>
+        <w:rPr>
+          <w:rFonts w:asciiTheme="majorBidi" w:hAnsiTheme="majorBidi" w:cstheme="majorBidi"/>
+        </w:rPr>
+        <w:t xml:space="preserve"> ou par notification dans l'application.</w:t>
+      </w:r>
+    </w:p>
+    <w:p>
+      <w:pPr>
+        <w:rPr>
+          <w:rFonts w:asciiTheme="majorBidi" w:hAnsiTheme="majorBidi" w:cstheme="majorBidi"/>
+        </w:rPr>
+      </w:pPr>
+    </w:p>
+    <w:p>
+      <w:pPr>
+        <w:rPr>
+          <w:rFonts w:asciiTheme="majorBidi" w:hAnsiTheme="majorBidi" w:cstheme="majorBidi"/>
+        </w:rPr>
+      </w:pPr>
+    </w:p>
+    <w:p>
+      <w:pPr>
+        <w:pStyle w:val="Titre3"/>
+        <w:rPr>
+          <w:rFonts w:asciiTheme="majorBidi" w:hAnsiTheme="majorBidi"/>
+        </w:rPr>
+      </w:pPr>
+      <w:r>
+        <w:rPr>
+          <w:rFonts w:asciiTheme="majorBidi" w:hAnsiTheme="majorBidi"/>
+        </w:rPr>
+        <w:t>2.2 Besoins non fonctionnels :</w:t>
+      </w:r>
+      <w:r>
+        <w:rPr>
+          <w:rFonts w:asciiTheme="majorBidi" w:hAnsiTheme="majorBidi"/>
+        </w:rPr>
+        <w:br/>
+      </w:r>
+    </w:p>
+    <w:p>
+      <w:pPr>
+        <w:jc w:val="both"/>
+        <w:rPr>
+          <w:rFonts w:asciiTheme="majorBidi" w:hAnsiTheme="majorBidi" w:cstheme="majorBidi"/>
+        </w:rPr>
+      </w:pPr>
+      <w:r>
+        <w:rPr>
+          <w:rFonts w:asciiTheme="majorBidi" w:hAnsiTheme="majorBidi" w:cstheme="majorBidi"/>
+        </w:rPr>
+        <w:t>Les besoins non fonctionnels spécifient les contraintes et les caractéristiques du système qui ne sont pas liées directement aux fonctionnalités. Voici quelques exemples de spécifications non fonctionnelles pour le même système de réservation de services en ligne :</w:t>
+      </w:r>
+    </w:p>
+    <w:p>
+      <w:pPr>
+        <w:jc w:val="both"/>
+        <w:rPr>
+          <w:rFonts w:asciiTheme="majorBidi" w:hAnsiTheme="majorBidi" w:cstheme="majorBidi"/>
+        </w:rPr>
+      </w:pPr>
     </w:p>
     <w:p>
       <w:pPr>
         <w:numPr>
           <w:ilvl w:val="0"/>
-          <w:numId w:val="14"/>
+          <w:numId w:val="15"/>
         </w:numPr>
         <w:jc w:val="both"/>
         <w:rPr>
@@ -1780,32 +2146,51 @@
           <w:b/>
           <w:bCs/>
         </w:rPr>
-        <w:t>Paiement en ligne :</w:t>
+        <w:lastRenderedPageBreak/>
+        <w:t>Performances :</w:t>
       </w:r>
     </w:p>
     <w:p>
       <w:pPr>
         <w:numPr>
           <w:ilvl w:val="1"/>
-          <w:numId w:val="14"/>
-        </w:numPr>
-        <w:jc w:val="both"/>
-        <w:rPr>
-          <w:rFonts w:asciiTheme="majorBidi" w:hAnsiTheme="majorBidi" w:cstheme="majorBidi"/>
-        </w:rPr>
-      </w:pPr>
-      <w:r>
-        <w:rPr>
-          <w:rFonts w:asciiTheme="majorBidi" w:hAnsiTheme="majorBidi" w:cstheme="majorBidi"/>
-        </w:rPr>
-        <w:t>Les utilisateurs doivent pouvoir effectuer le paiement en ligne pour les services réservés en utilisant des méthodes de paiement sécurisées.</w:t>
+          <w:numId w:val="15"/>
+        </w:numPr>
+        <w:jc w:val="both"/>
+        <w:rPr>
+          <w:rFonts w:asciiTheme="majorBidi" w:hAnsiTheme="majorBidi" w:cstheme="majorBidi"/>
+        </w:rPr>
+      </w:pPr>
+      <w:r>
+        <w:rPr>
+          <w:rFonts w:asciiTheme="majorBidi" w:hAnsiTheme="majorBidi" w:cstheme="majorBidi"/>
+        </w:rPr>
+        <w:t>Le système doit être capable de gérer un grand nombre d'utilisateurs simultanés sans compromettre les performances.</w:t>
+      </w:r>
+    </w:p>
+    <w:p>
+      <w:pPr>
+        <w:numPr>
+          <w:ilvl w:val="1"/>
+          <w:numId w:val="15"/>
+        </w:numPr>
+        <w:jc w:val="both"/>
+        <w:rPr>
+          <w:rFonts w:asciiTheme="majorBidi" w:hAnsiTheme="majorBidi" w:cstheme="majorBidi"/>
+        </w:rPr>
+      </w:pPr>
+      <w:r>
+        <w:rPr>
+          <w:rFonts w:asciiTheme="majorBidi" w:hAnsiTheme="majorBidi" w:cstheme="majorBidi"/>
+        </w:rPr>
+        <w:t>Le temps de réponse du système ne doit pas dépasser une certaine limite, par exemple, 2 secondes pour charger une page ou effectuer une action.</w:t>
       </w:r>
     </w:p>
     <w:p>
       <w:pPr>
         <w:numPr>
           <w:ilvl w:val="0"/>
-          <w:numId w:val="14"/>
+          <w:numId w:val="15"/>
         </w:numPr>
         <w:jc w:val="both"/>
         <w:rPr>
@@ -1818,74 +2203,43 @@
           <w:b/>
           <w:bCs/>
         </w:rPr>
-        <w:lastRenderedPageBreak/>
-        <w:t>Confirmation de réservation :</w:t>
+        <w:t>Sécurité :</w:t>
       </w:r>
     </w:p>
     <w:p>
       <w:pPr>
         <w:numPr>
           <w:ilvl w:val="1"/>
-          <w:numId w:val="14"/>
-        </w:numPr>
-        <w:jc w:val="both"/>
-        <w:rPr>
-          <w:rFonts w:asciiTheme="majorBidi" w:hAnsiTheme="majorBidi" w:cstheme="majorBidi"/>
-        </w:rPr>
-      </w:pPr>
-      <w:r>
-        <w:rPr>
-          <w:rFonts w:asciiTheme="majorBidi" w:hAnsiTheme="majorBidi" w:cstheme="majorBidi"/>
-        </w:rPr>
-        <w:t>Les utilisateurs doivent recevoir une confirmation de leur réservation par e-mail ou par notification dans l'application.</w:t>
-      </w:r>
-    </w:p>
-    <w:p>
-      <w:pPr>
-        <w:rPr>
-          <w:rFonts w:asciiTheme="majorBidi" w:hAnsiTheme="majorBidi" w:cstheme="majorBidi"/>
-        </w:rPr>
-      </w:pPr>
-    </w:p>
-    <w:p>
-      <w:pPr>
-        <w:rPr>
-          <w:rFonts w:asciiTheme="majorBidi" w:hAnsiTheme="majorBidi" w:cstheme="majorBidi"/>
-        </w:rPr>
-      </w:pPr>
-    </w:p>
-    <w:p>
-      <w:pPr>
-        <w:pStyle w:val="Titre3"/>
-        <w:rPr>
-          <w:rFonts w:asciiTheme="majorBidi" w:hAnsiTheme="majorBidi"/>
-        </w:rPr>
-      </w:pPr>
-      <w:r>
-        <w:rPr>
-          <w:rFonts w:asciiTheme="majorBidi" w:hAnsiTheme="majorBidi"/>
-        </w:rPr>
-        <w:t>2.2 Besoins non fonctionnels :</w:t>
-      </w:r>
-      <w:r>
-        <w:rPr>
-          <w:rFonts w:asciiTheme="majorBidi" w:hAnsiTheme="majorBidi"/>
-        </w:rPr>
-        <w:br/>
-      </w:r>
-    </w:p>
-    <w:p>
-      <w:pPr>
-        <w:jc w:val="both"/>
-        <w:rPr>
-          <w:rFonts w:asciiTheme="majorBidi" w:hAnsiTheme="majorBidi" w:cstheme="majorBidi"/>
-        </w:rPr>
-      </w:pPr>
-      <w:r>
-        <w:rPr>
-          <w:rFonts w:asciiTheme="majorBidi" w:hAnsiTheme="majorBidi" w:cstheme="majorBidi"/>
-        </w:rPr>
-        <w:t>Les besoins non fonctionnels spécifient les contraintes et les caractéristiques du système qui ne sont pas liées directement aux fonctionnalités. Voici quelques exemples de spécifications non fonctionnelles pour le même système de réservation de services en ligne :</w:t>
+          <w:numId w:val="15"/>
+        </w:numPr>
+        <w:jc w:val="both"/>
+        <w:rPr>
+          <w:rFonts w:asciiTheme="majorBidi" w:hAnsiTheme="majorBidi" w:cstheme="majorBidi"/>
+        </w:rPr>
+      </w:pPr>
+      <w:r>
+        <w:rPr>
+          <w:rFonts w:asciiTheme="majorBidi" w:hAnsiTheme="majorBidi" w:cstheme="majorBidi"/>
+        </w:rPr>
+        <w:t>Les données des utilisateurs doivent être cryptées lors de leur transmission sur le réseau.</w:t>
+      </w:r>
+    </w:p>
+    <w:p>
+      <w:pPr>
+        <w:numPr>
+          <w:ilvl w:val="1"/>
+          <w:numId w:val="15"/>
+        </w:numPr>
+        <w:jc w:val="both"/>
+        <w:rPr>
+          <w:rFonts w:asciiTheme="majorBidi" w:hAnsiTheme="majorBidi" w:cstheme="majorBidi"/>
+        </w:rPr>
+      </w:pPr>
+      <w:r>
+        <w:rPr>
+          <w:rFonts w:asciiTheme="majorBidi" w:hAnsiTheme="majorBidi" w:cstheme="majorBidi"/>
+        </w:rPr>
+        <w:t>Le système doit être protégé contre les attaques telles que les injections SQL, les attaques par force brute, etc.</w:t>
       </w:r>
     </w:p>
     <w:p>
@@ -1905,7 +2259,7 @@
           <w:b/>
           <w:bCs/>
         </w:rPr>
-        <w:t>Performances :</w:t>
+        <w:t>Fiabilité :</w:t>
       </w:r>
     </w:p>
     <w:p>
@@ -1923,7 +2277,7 @@
         <w:rPr>
           <w:rFonts w:asciiTheme="majorBidi" w:hAnsiTheme="majorBidi" w:cstheme="majorBidi"/>
         </w:rPr>
-        <w:t>Le système doit être capable de gérer un grand nombre d'utilisateurs simultanés sans compromettre les performances.</w:t>
+        <w:t>Le système doit être disponible et opérationnel la plupart du temps, avec un temps d'arrêt minimal pour la maintenance prévue.</w:t>
       </w:r>
     </w:p>
     <w:p>
@@ -1941,7 +2295,7 @@
         <w:rPr>
           <w:rFonts w:asciiTheme="majorBidi" w:hAnsiTheme="majorBidi" w:cstheme="majorBidi"/>
         </w:rPr>
-        <w:t>Le temps de réponse du système ne doit pas dépasser une certaine limite, par exemple, 2 secondes pour charger une page ou effectuer une action.</w:t>
+        <w:t>Les erreurs doivent être gérées de manière appropriée pour éviter les pannes catastrophiques.</w:t>
       </w:r>
     </w:p>
     <w:p>
@@ -1961,7 +2315,7 @@
           <w:b/>
           <w:bCs/>
         </w:rPr>
-        <w:t>Sécurité :</w:t>
+        <w:t>Compatibilité :</w:t>
       </w:r>
     </w:p>
     <w:p>
@@ -1979,7 +2333,7 @@
         <w:rPr>
           <w:rFonts w:asciiTheme="majorBidi" w:hAnsiTheme="majorBidi" w:cstheme="majorBidi"/>
         </w:rPr>
-        <w:t>Les données des utilisateurs doivent être cryptées lors de leur transmission sur le réseau.</w:t>
+        <w:t>Le système doit être compatible avec les navigateurs web courants tels que Chrome, Firefox, Safari, etc.</w:t>
       </w:r>
     </w:p>
     <w:p>
@@ -1997,7 +2351,7 @@
         <w:rPr>
           <w:rFonts w:asciiTheme="majorBidi" w:hAnsiTheme="majorBidi" w:cstheme="majorBidi"/>
         </w:rPr>
-        <w:t>Le système doit être protégé contre les attaques telles que les injections SQL, les attaques par force brute, etc.</w:t>
+        <w:t>L'application mobile doit être compatible avec les principales versions d'iOS et d'Android.</w:t>
       </w:r>
     </w:p>
     <w:p>
@@ -2017,7 +2371,7 @@
           <w:b/>
           <w:bCs/>
         </w:rPr>
-        <w:t>Fiabilité :</w:t>
+        <w:t>Évolutivité :</w:t>
       </w:r>
     </w:p>
     <w:p>
@@ -2035,7 +2389,7 @@
         <w:rPr>
           <w:rFonts w:asciiTheme="majorBidi" w:hAnsiTheme="majorBidi" w:cstheme="majorBidi"/>
         </w:rPr>
-        <w:t>Le système doit être disponible et opérationnel la plupart du temps, avec un temps d'arrêt minimal pour la maintenance prévue.</w:t>
+        <w:t>Le système doit être conçu de manière à pouvoir être étendu facilement pour prendre en charge de nouvelles fonctionnalités à l'avenir.</w:t>
       </w:r>
     </w:p>
     <w:p>
@@ -2053,7 +2407,7 @@
         <w:rPr>
           <w:rFonts w:asciiTheme="majorBidi" w:hAnsiTheme="majorBidi" w:cstheme="majorBidi"/>
         </w:rPr>
-        <w:t>Les erreurs doivent être gérées de manière appropriée pour éviter les pannes catastrophiques.</w:t>
+        <w:t>Il doit être capable de s'adapter à une augmentation du nombre d'utilisateurs et de services proposés.</w:t>
       </w:r>
     </w:p>
     <w:p>
@@ -2073,7 +2427,7 @@
           <w:b/>
           <w:bCs/>
         </w:rPr>
-        <w:t>Compatibilité :</w:t>
+        <w:t>Convivialité :</w:t>
       </w:r>
     </w:p>
     <w:p>
@@ -2091,7 +2445,7 @@
         <w:rPr>
           <w:rFonts w:asciiTheme="majorBidi" w:hAnsiTheme="majorBidi" w:cstheme="majorBidi"/>
         </w:rPr>
-        <w:t>Le système doit être compatible avec les navigateurs web courants tels que Chrome, Firefox, Safari, etc.</w:t>
+        <w:t>L'interface utilisateur doit être conviviale et intuitive, avec des instructions claires pour guider les utilisateurs tout au long du processus de réservation.</w:t>
       </w:r>
     </w:p>
     <w:p>
@@ -2109,119 +2463,6 @@
         <w:rPr>
           <w:rFonts w:asciiTheme="majorBidi" w:hAnsiTheme="majorBidi" w:cstheme="majorBidi"/>
         </w:rPr>
-        <w:t>L'application mobile doit être compatible avec les principales versions d'iOS et d'Android.</w:t>
-      </w:r>
-    </w:p>
-    <w:p>
-      <w:pPr>
-        <w:numPr>
-          <w:ilvl w:val="0"/>
-          <w:numId w:val="15"/>
-        </w:numPr>
-        <w:jc w:val="both"/>
-        <w:rPr>
-          <w:rFonts w:asciiTheme="majorBidi" w:hAnsiTheme="majorBidi" w:cstheme="majorBidi"/>
-        </w:rPr>
-      </w:pPr>
-      <w:r>
-        <w:rPr>
-          <w:rFonts w:asciiTheme="majorBidi" w:hAnsiTheme="majorBidi" w:cstheme="majorBidi"/>
-          <w:b/>
-          <w:bCs/>
-        </w:rPr>
-        <w:t>Évolutivité :</w:t>
-      </w:r>
-    </w:p>
-    <w:p>
-      <w:pPr>
-        <w:numPr>
-          <w:ilvl w:val="1"/>
-          <w:numId w:val="15"/>
-        </w:numPr>
-        <w:jc w:val="both"/>
-        <w:rPr>
-          <w:rFonts w:asciiTheme="majorBidi" w:hAnsiTheme="majorBidi" w:cstheme="majorBidi"/>
-        </w:rPr>
-      </w:pPr>
-      <w:r>
-        <w:rPr>
-          <w:rFonts w:asciiTheme="majorBidi" w:hAnsiTheme="majorBidi" w:cstheme="majorBidi"/>
-        </w:rPr>
-        <w:t>Le système doit être conçu de manière à pouvoir être étendu facilement pour prendre en charge de nouvelles fonctionnalités à l'avenir.</w:t>
-      </w:r>
-    </w:p>
-    <w:p>
-      <w:pPr>
-        <w:numPr>
-          <w:ilvl w:val="1"/>
-          <w:numId w:val="15"/>
-        </w:numPr>
-        <w:jc w:val="both"/>
-        <w:rPr>
-          <w:rFonts w:asciiTheme="majorBidi" w:hAnsiTheme="majorBidi" w:cstheme="majorBidi"/>
-        </w:rPr>
-      </w:pPr>
-      <w:r>
-        <w:rPr>
-          <w:rFonts w:asciiTheme="majorBidi" w:hAnsiTheme="majorBidi" w:cstheme="majorBidi"/>
-        </w:rPr>
-        <w:t>Il doit être capable de s'adapter à une augmentation du nombre d'utilisateurs et de services proposés.</w:t>
-      </w:r>
-    </w:p>
-    <w:p>
-      <w:pPr>
-        <w:numPr>
-          <w:ilvl w:val="0"/>
-          <w:numId w:val="15"/>
-        </w:numPr>
-        <w:jc w:val="both"/>
-        <w:rPr>
-          <w:rFonts w:asciiTheme="majorBidi" w:hAnsiTheme="majorBidi" w:cstheme="majorBidi"/>
-        </w:rPr>
-      </w:pPr>
-      <w:r>
-        <w:rPr>
-          <w:rFonts w:asciiTheme="majorBidi" w:hAnsiTheme="majorBidi" w:cstheme="majorBidi"/>
-          <w:b/>
-          <w:bCs/>
-        </w:rPr>
-        <w:t>Convivialité :</w:t>
-      </w:r>
-    </w:p>
-    <w:p>
-      <w:pPr>
-        <w:numPr>
-          <w:ilvl w:val="1"/>
-          <w:numId w:val="15"/>
-        </w:numPr>
-        <w:jc w:val="both"/>
-        <w:rPr>
-          <w:rFonts w:asciiTheme="majorBidi" w:hAnsiTheme="majorBidi" w:cstheme="majorBidi"/>
-        </w:rPr>
-      </w:pPr>
-      <w:r>
-        <w:rPr>
-          <w:rFonts w:asciiTheme="majorBidi" w:hAnsiTheme="majorBidi" w:cstheme="majorBidi"/>
-        </w:rPr>
-        <w:t>L'interface utilisateur doit être conviviale et intuitive, avec des instructions claires pour guider les utilisateurs tout au long du processus de réservation.</w:t>
-      </w:r>
-    </w:p>
-    <w:p>
-      <w:pPr>
-        <w:numPr>
-          <w:ilvl w:val="1"/>
-          <w:numId w:val="15"/>
-        </w:numPr>
-        <w:jc w:val="both"/>
-        <w:rPr>
-          <w:rFonts w:asciiTheme="majorBidi" w:hAnsiTheme="majorBidi" w:cstheme="majorBidi"/>
-        </w:rPr>
-      </w:pPr>
-      <w:r>
-        <w:rPr>
-          <w:rFonts w:asciiTheme="majorBidi" w:hAnsiTheme="majorBidi" w:cstheme="majorBidi"/>
-        </w:rPr>
-        <w:lastRenderedPageBreak/>
         <w:t>L'application mobile doit être réactive et offrir une expérience utilisateur fluide sur différents appareils et tailles d'écran.</w:t>
       </w:r>
     </w:p>
@@ -2316,6 +2557,7 @@
           <w:sz w:val="24"/>
           <w:szCs w:val="24"/>
         </w:rPr>
+        <w:lastRenderedPageBreak/>
         <w:t>Les bibliothèques et programmes utilisés pour le développement ou le rendu sont disponibles gratuitement.</w:t>
       </w:r>
     </w:p>
@@ -2333,10 +2575,7 @@
         <w:t xml:space="preserve">     </w:t>
       </w:r>
       <w:r>
-        <w:t>2. Délais</w:t>
-      </w:r>
-      <w:r>
-        <w:t> :</w:t>
+        <w:t>2. Délais :</w:t>
       </w:r>
     </w:p>
     <w:p>
@@ -2421,10 +2660,7 @@
         <w:t xml:space="preserve">      </w:t>
       </w:r>
       <w:r>
-        <w:t>3. Contraintes techniques</w:t>
-      </w:r>
-      <w:r>
-        <w:t> :</w:t>
+        <w:t>3. Contraintes techniques :</w:t>
       </w:r>
     </w:p>
     <w:p>
@@ -2462,7 +2698,25 @@
           <w:sz w:val="24"/>
           <w:szCs w:val="24"/>
         </w:rPr>
-        <w:t>Cette bibliothèque JavaScript moderne permet de créer une interface utilisateur interactive et réactive, offrant ainsi une expérience fluide aux utilisateurs lors de la navigation sur le site web. Grâce à React, je peux développer des composants réutilisables et structurer efficacement l'interface pour une maintenance simplifiée.</w:t>
+        <w:t xml:space="preserve">Cette bibliothèque JavaScript moderne permet de créer une interface utilisateur interactive et réactive, offrant ainsi une expérience fluide aux utilisateurs lors de la navigation sur le site web. Grâce à </w:t>
+      </w:r>
+      <w:proofErr w:type="spellStart"/>
+      <w:r>
+        <w:rPr>
+          <w:rFonts w:asciiTheme="majorBidi" w:hAnsiTheme="majorBidi" w:cstheme="majorBidi"/>
+          <w:sz w:val="24"/>
+          <w:szCs w:val="24"/>
+        </w:rPr>
+        <w:t>React</w:t>
+      </w:r>
+      <w:proofErr w:type="spellEnd"/>
+      <w:r>
+        <w:rPr>
+          <w:rFonts w:asciiTheme="majorBidi" w:hAnsiTheme="majorBidi" w:cstheme="majorBidi"/>
+          <w:sz w:val="24"/>
+          <w:szCs w:val="24"/>
+        </w:rPr>
+        <w:t>, je peux développer des composants réutilisables et structurer efficacement l'interface pour une maintenance simplifiée.</w:t>
       </w:r>
     </w:p>
     <w:p>
@@ -2481,7 +2735,25 @@
           <w:sz w:val="24"/>
           <w:szCs w:val="24"/>
         </w:rPr>
-        <w:t>Pour le backend, j'ai choisi d'utiliser Spring Boot, un framework Java qui simplifie le développement d'applications web. Avec Spring Boot, je peux rapidement mettre en place des fonctionnalités telles que la gestion des utilisateurs, la sécurité et l'accès à la base de données. Cela me permet de concentrer mes efforts sur le développement des fonctionnalités principales de l'application, tout en bénéficiant d'une architecture robuste et évolutive.</w:t>
+        <w:t xml:space="preserve">Pour le backend, j'ai choisi d'utiliser Spring Boot, un </w:t>
+      </w:r>
+      <w:proofErr w:type="spellStart"/>
+      <w:r>
+        <w:rPr>
+          <w:rFonts w:asciiTheme="majorBidi" w:hAnsiTheme="majorBidi" w:cstheme="majorBidi"/>
+          <w:sz w:val="24"/>
+          <w:szCs w:val="24"/>
+        </w:rPr>
+        <w:t>framework</w:t>
+      </w:r>
+      <w:proofErr w:type="spellEnd"/>
+      <w:r>
+        <w:rPr>
+          <w:rFonts w:asciiTheme="majorBidi" w:hAnsiTheme="majorBidi" w:cstheme="majorBidi"/>
+          <w:sz w:val="24"/>
+          <w:szCs w:val="24"/>
+        </w:rPr>
+        <w:t xml:space="preserve"> Java qui simplifie le développement d'applications web. Avec Spring Boot, je peux rapidement mettre en place des fonctionnalités telles que la gestion des utilisateurs, la sécurité et l'accès à la base de données. Cela me permet de concentrer mes efforts sur le développement des fonctionnalités principales de l'application, tout en bénéficiant d'une architecture robuste et évolutive.</w:t>
       </w:r>
     </w:p>
     <w:p>
@@ -2527,13 +2799,41 @@
           <w:szCs w:val="24"/>
         </w:rPr>
       </w:pPr>
-      <w:r>
-        <w:rPr>
-          <w:rFonts w:asciiTheme="majorBidi" w:hAnsiTheme="majorBidi" w:cstheme="majorBidi"/>
-          <w:sz w:val="24"/>
-          <w:szCs w:val="24"/>
-        </w:rPr>
-        <w:t>React : React est une bibliothèque JavaScript pour la création d'interfaces utilisateur interactives et réactives. Elle permet de diviser l'interface en composants réutilisables, facilitant ainsi le développement d'applications web dynamiques.</w:t>
+      <w:proofErr w:type="spellStart"/>
+      <w:r>
+        <w:rPr>
+          <w:rFonts w:asciiTheme="majorBidi" w:hAnsiTheme="majorBidi" w:cstheme="majorBidi"/>
+          <w:sz w:val="24"/>
+          <w:szCs w:val="24"/>
+        </w:rPr>
+        <w:t>React</w:t>
+      </w:r>
+      <w:proofErr w:type="spellEnd"/>
+      <w:r>
+        <w:rPr>
+          <w:rFonts w:asciiTheme="majorBidi" w:hAnsiTheme="majorBidi" w:cstheme="majorBidi"/>
+          <w:sz w:val="24"/>
+          <w:szCs w:val="24"/>
+        </w:rPr>
+        <w:t xml:space="preserve"> : </w:t>
+      </w:r>
+      <w:proofErr w:type="spellStart"/>
+      <w:r>
+        <w:rPr>
+          <w:rFonts w:asciiTheme="majorBidi" w:hAnsiTheme="majorBidi" w:cstheme="majorBidi"/>
+          <w:sz w:val="24"/>
+          <w:szCs w:val="24"/>
+        </w:rPr>
+        <w:t>React</w:t>
+      </w:r>
+      <w:proofErr w:type="spellEnd"/>
+      <w:r>
+        <w:rPr>
+          <w:rFonts w:asciiTheme="majorBidi" w:hAnsiTheme="majorBidi" w:cstheme="majorBidi"/>
+          <w:sz w:val="24"/>
+          <w:szCs w:val="24"/>
+        </w:rPr>
+        <w:t xml:space="preserve"> est une bibliothèque JavaScript pour la création d'interfaces utilisateur interactives et réactives. Elle permet de diviser l'interface en composants réutilisables, facilitant ainsi le développement d'applications web dynamiques.</w:t>
       </w:r>
     </w:p>
     <w:p>
@@ -2557,8 +2857,25 @@
           <w:sz w:val="24"/>
           <w:szCs w:val="24"/>
         </w:rPr>
-        <w:lastRenderedPageBreak/>
-        <w:t>Spring Boot : Spring Boot est un framework Java qui simplifie le développement d'applications web en fournissant une configuration par défaut et des fonctionnalités prêtes à l'emploi. Il offre une architecture robuste pour la création d'applications backend en Java, facilitant ainsi le développement et la maintenance des applications.</w:t>
+        <w:t xml:space="preserve">Spring Boot : Spring Boot est un </w:t>
+      </w:r>
+      <w:proofErr w:type="spellStart"/>
+      <w:r>
+        <w:rPr>
+          <w:rFonts w:asciiTheme="majorBidi" w:hAnsiTheme="majorBidi" w:cstheme="majorBidi"/>
+          <w:sz w:val="24"/>
+          <w:szCs w:val="24"/>
+        </w:rPr>
+        <w:t>framework</w:t>
+      </w:r>
+      <w:proofErr w:type="spellEnd"/>
+      <w:r>
+        <w:rPr>
+          <w:rFonts w:asciiTheme="majorBidi" w:hAnsiTheme="majorBidi" w:cstheme="majorBidi"/>
+          <w:sz w:val="24"/>
+          <w:szCs w:val="24"/>
+        </w:rPr>
+        <w:t xml:space="preserve"> Java qui simplifie le développement d'applications web en fournissant une configuration par défaut et des fonctionnalités prêtes à l'emploi. Il offre une architecture robuste pour la création d'applications backend en Java, facilitant ainsi le développement et la maintenance des applications.</w:t>
       </w:r>
     </w:p>
     <w:p>
@@ -2613,10 +2930,8 @@
         </w:numPr>
       </w:pPr>
       <w:r>
-        <w:t>Déroulement du projet</w:t>
-      </w:r>
-      <w:r>
-        <w:t> :</w:t>
+        <w:lastRenderedPageBreak/>
+        <w:t>Déroulement du projet :</w:t>
       </w:r>
     </w:p>
     <w:p>
@@ -2633,10 +2948,7 @@
         </w:rPr>
       </w:pPr>
       <w:r>
-        <w:t>Planification</w:t>
-      </w:r>
-      <w:r>
-        <w:t> :</w:t>
+        <w:t>Planification :</w:t>
       </w:r>
     </w:p>
     <w:p>
@@ -2660,16 +2972,62 @@
     </w:p>
     <w:p>
       <w:pPr>
-        <w:pStyle w:val="Paragraphedeliste"/>
-        <w:ind w:left="1068"/>
-        <w:rPr>
-          <w:rFonts w:asciiTheme="majorBidi" w:hAnsiTheme="majorBidi" w:cstheme="majorBidi"/>
-          <w:sz w:val="24"/>
-          <w:szCs w:val="24"/>
-        </w:rPr>
-      </w:pPr>
-    </w:p>
-    <w:p/>
+        <w:pStyle w:val="NormalWeb"/>
+      </w:pPr>
+      <w:r>
+        <w:rPr>
+          <w:noProof/>
+        </w:rPr>
+        <w:drawing>
+          <wp:inline distT="0" distB="0" distL="0" distR="0" wp14:anchorId="34F475A0" wp14:editId="080D9CC9">
+            <wp:extent cx="5760720" cy="1757045"/>
+            <wp:effectExtent l="0" t="0" r="0" b="0"/>
+            <wp:docPr id="489006644" name="Image 1"/>
+            <wp:cNvGraphicFramePr>
+              <a:graphicFrameLocks xmlns:a="http://schemas.openxmlformats.org/drawingml/2006/main" noChangeAspect="1"/>
+            </wp:cNvGraphicFramePr>
+            <a:graphic xmlns:a="http://schemas.openxmlformats.org/drawingml/2006/main">
+              <a:graphicData uri="http://schemas.openxmlformats.org/drawingml/2006/picture">
+                <pic:pic xmlns:pic="http://schemas.openxmlformats.org/drawingml/2006/picture">
+                  <pic:nvPicPr>
+                    <pic:cNvPr id="0" name="Picture 1"/>
+                    <pic:cNvPicPr>
+                      <a:picLocks noChangeAspect="1" noChangeArrowheads="1"/>
+                    </pic:cNvPicPr>
+                  </pic:nvPicPr>
+                  <pic:blipFill>
+                    <a:blip r:embed="rId7" cstate="print">
+                      <a:extLst>
+                        <a:ext uri="{28A0092B-C50C-407E-A947-70E740481C1C}">
+                          <a14:useLocalDpi xmlns:a14="http://schemas.microsoft.com/office/drawing/2010/main" val="0"/>
+                        </a:ext>
+                      </a:extLst>
+                    </a:blip>
+                    <a:srcRect/>
+                    <a:stretch>
+                      <a:fillRect/>
+                    </a:stretch>
+                  </pic:blipFill>
+                  <pic:spPr bwMode="auto">
+                    <a:xfrm>
+                      <a:off x="0" y="0"/>
+                      <a:ext cx="5760720" cy="1757045"/>
+                    </a:xfrm>
+                    <a:prstGeom prst="rect">
+                      <a:avLst/>
+                    </a:prstGeom>
+                    <a:noFill/>
+                    <a:ln>
+                      <a:noFill/>
+                    </a:ln>
+                  </pic:spPr>
+                </pic:pic>
+              </a:graphicData>
+            </a:graphic>
+          </wp:inline>
+        </w:drawing>
+      </w:r>
+    </w:p>
     <w:p>
       <w:pPr>
         <w:rPr>
@@ -2688,10 +3046,7 @@
         </w:numPr>
       </w:pPr>
       <w:r>
-        <w:t xml:space="preserve"> Plan d’assurance qualité</w:t>
-      </w:r>
-      <w:r>
-        <w:t> :</w:t>
+        <w:t xml:space="preserve"> Plan d’assurance qualité :</w:t>
       </w:r>
     </w:p>
     <w:p/>
@@ -2723,10 +3078,7 @@
         </w:numPr>
       </w:pPr>
       <w:r>
-        <w:t>Documentation</w:t>
-      </w:r>
-      <w:r>
-        <w:t> :</w:t>
+        <w:t>Documentation :</w:t>
       </w:r>
     </w:p>
     <w:p/>
@@ -2767,10 +3119,7 @@
         </w:numPr>
       </w:pPr>
       <w:r>
-        <w:t>Responsabilités</w:t>
-      </w:r>
-      <w:r>
-        <w:t> :</w:t>
+        <w:t>Responsabilités :</w:t>
       </w:r>
     </w:p>
     <w:p>
@@ -2828,6 +3177,20 @@
     </w:p>
     <w:p>
       <w:pPr>
+        <w:tabs>
+          <w:tab w:val="left" w:pos="2772"/>
+        </w:tabs>
+      </w:pPr>
+    </w:p>
+    <w:p>
+      <w:pPr>
+        <w:tabs>
+          <w:tab w:val="left" w:pos="2772"/>
+        </w:tabs>
+      </w:pPr>
+    </w:p>
+    <w:p>
+      <w:pPr>
         <w:pStyle w:val="Titre4"/>
         <w:rPr>
           <w:rFonts w:asciiTheme="majorBidi" w:hAnsiTheme="majorBidi"/>
@@ -2901,8 +3264,18 @@
           <w:sz w:val="24"/>
           <w:szCs w:val="24"/>
         </w:rPr>
-        <w:t>Badr Eddine Slioui</w:t>
-      </w:r>
+        <w:t xml:space="preserve">Badr Eddine </w:t>
+      </w:r>
+      <w:proofErr w:type="spellStart"/>
+      <w:r>
+        <w:rPr>
+          <w:rFonts w:asciiTheme="majorBidi" w:hAnsiTheme="majorBidi" w:cstheme="majorBidi"/>
+          <w:sz w:val="24"/>
+          <w:szCs w:val="24"/>
+        </w:rPr>
+        <w:t>Slioui</w:t>
+      </w:r>
+      <w:proofErr w:type="spellEnd"/>
     </w:p>
     <w:p>
       <w:pPr>
@@ -5317,6 +5690,7 @@
   <w:style w:type="character" w:default="1" w:styleId="Policepardfaut">
     <w:name w:val="Default Paragraph Font"/>
     <w:uiPriority w:val="1"/>
+    <w:semiHidden/>
     <w:unhideWhenUsed/>
   </w:style>
   <w:style w:type="table" w:default="1" w:styleId="TableauNormal">
@@ -5671,6 +6045,23 @@
     <w:uiPriority w:val="99"/>
     <w:rsid w:val="0082029E"/>
   </w:style>
+  <w:style w:type="paragraph" w:styleId="NormalWeb">
+    <w:name w:val="Normal (Web)"/>
+    <w:basedOn w:val="Normal"/>
+    <w:uiPriority w:val="99"/>
+    <w:unhideWhenUsed/>
+    <w:rsid w:val="00DC32AA"/>
+    <w:pPr>
+      <w:spacing w:before="100" w:beforeAutospacing="1" w:after="100" w:afterAutospacing="1" w:line="240" w:lineRule="auto"/>
+    </w:pPr>
+    <w:rPr>
+      <w:rFonts w:ascii="Times New Roman" w:eastAsia="Times New Roman" w:hAnsi="Times New Roman" w:cs="Times New Roman"/>
+      <w:kern w:val="0"/>
+      <w:sz w:val="24"/>
+      <w:szCs w:val="24"/>
+      <w:lang w:val="fr-BE" w:eastAsia="fr-BE"/>
+    </w:rPr>
+  </w:style>
 </w:styles>
 </file>
 

</xml_diff>